<commit_message>
adressing the third question
</commit_message>
<xml_diff>
--- a/atr_2802_11.docx
+++ b/atr_2802_11.docx
@@ -660,10 +660,223 @@
     <w:p/>
     <w:p>
       <w:pPr>
+        <w:pStyle w:val="Heading1"/>
+      </w:pPr>
+      <w:r>
+        <w:br w:type="page"/>
+      </w:r>
+      <w:r>
+        <w:lastRenderedPageBreak/>
+        <w:t>View the 5 – 10 popular websites of your choice from web archive URL and put your observation and assessment</w:t>
+      </w:r>
+    </w:p>
+    <w:p>
+      <w:pPr>
+        <w:pStyle w:val="Heading2"/>
+      </w:pPr>
+      <w:r>
+        <w:t>Google</w:t>
+      </w:r>
+    </w:p>
+    <w:p/>
+    <w:p>
+      <w:pPr>
+        <w:keepNext/>
+      </w:pPr>
+      <w:r>
+        <w:drawing>
+          <wp:inline distT="0" distB="0" distL="0" distR="0" wp14:anchorId="4640E5BD" wp14:editId="742560F6">
+            <wp:extent cx="5943600" cy="1485265"/>
+            <wp:effectExtent l="0" t="0" r="0" b="635"/>
+            <wp:docPr id="5" name="Picture 5"/>
+            <wp:cNvGraphicFramePr>
+              <a:graphicFrameLocks xmlns:a="http://schemas.openxmlformats.org/drawingml/2006/main" noChangeAspect="1"/>
+            </wp:cNvGraphicFramePr>
+            <a:graphic xmlns:a="http://schemas.openxmlformats.org/drawingml/2006/main">
+              <a:graphicData uri="http://schemas.openxmlformats.org/drawingml/2006/picture">
+                <pic:pic xmlns:pic="http://schemas.openxmlformats.org/drawingml/2006/picture">
+                  <pic:nvPicPr>
+                    <pic:cNvPr id="1" name=""/>
+                    <pic:cNvPicPr/>
+                  </pic:nvPicPr>
+                  <pic:blipFill>
+                    <a:blip r:embed="rId29"/>
+                    <a:stretch>
+                      <a:fillRect/>
+                    </a:stretch>
+                  </pic:blipFill>
+                  <pic:spPr>
+                    <a:xfrm>
+                      <a:off x="0" y="0"/>
+                      <a:ext cx="5943600" cy="1485265"/>
+                    </a:xfrm>
+                    <a:prstGeom prst="rect">
+                      <a:avLst/>
+                    </a:prstGeom>
+                  </pic:spPr>
+                </pic:pic>
+              </a:graphicData>
+            </a:graphic>
+          </wp:inline>
+        </w:drawing>
+      </w:r>
+    </w:p>
+    <w:p>
+      <w:pPr>
+        <w:pStyle w:val="Caption"/>
+      </w:pPr>
+      <w:r>
+        <w:t xml:space="preserve">Figure </w:t>
+      </w:r>
+      <w:fldSimple w:instr=" SEQ Figure \* ARABIC ">
+        <w:r>
+          <w:rPr>
+            <w:noProof/>
+          </w:rPr>
+          <w:t>1</w:t>
+        </w:r>
+      </w:fldSimple>
+      <w:r>
+        <w:t xml:space="preserve"> Google</w:t>
+      </w:r>
+      <w:r>
+        <w:rPr>
+          <w:noProof/>
+        </w:rPr>
+        <w:t xml:space="preserve"> 1998</w:t>
+      </w:r>
+    </w:p>
+    <w:p>
+      <w:pPr>
+        <w:keepNext/>
         <w:shd w:val="clear" w:color="auto" w:fill="auto"/>
       </w:pPr>
       <w:r>
-        <w:br w:type="page"/>
+        <w:drawing>
+          <wp:inline distT="0" distB="0" distL="0" distR="0" wp14:anchorId="053DBC75" wp14:editId="6BBF78BF">
+            <wp:extent cx="5943600" cy="2007235"/>
+            <wp:effectExtent l="0" t="0" r="0" b="0"/>
+            <wp:docPr id="3" name="Picture 3"/>
+            <wp:cNvGraphicFramePr>
+              <a:graphicFrameLocks xmlns:a="http://schemas.openxmlformats.org/drawingml/2006/main" noChangeAspect="1"/>
+            </wp:cNvGraphicFramePr>
+            <a:graphic xmlns:a="http://schemas.openxmlformats.org/drawingml/2006/main">
+              <a:graphicData uri="http://schemas.openxmlformats.org/drawingml/2006/picture">
+                <pic:pic xmlns:pic="http://schemas.openxmlformats.org/drawingml/2006/picture">
+                  <pic:nvPicPr>
+                    <pic:cNvPr id="1" name=""/>
+                    <pic:cNvPicPr/>
+                  </pic:nvPicPr>
+                  <pic:blipFill>
+                    <a:blip r:embed="rId30"/>
+                    <a:stretch>
+                      <a:fillRect/>
+                    </a:stretch>
+                  </pic:blipFill>
+                  <pic:spPr>
+                    <a:xfrm>
+                      <a:off x="0" y="0"/>
+                      <a:ext cx="5943600" cy="2007235"/>
+                    </a:xfrm>
+                    <a:prstGeom prst="rect">
+                      <a:avLst/>
+                    </a:prstGeom>
+                  </pic:spPr>
+                </pic:pic>
+              </a:graphicData>
+            </a:graphic>
+          </wp:inline>
+        </w:drawing>
+      </w:r>
+    </w:p>
+    <w:p>
+      <w:pPr>
+        <w:pStyle w:val="Caption"/>
+      </w:pPr>
+      <w:r>
+        <w:t xml:space="preserve">Figure </w:t>
+      </w:r>
+      <w:fldSimple w:instr=" SEQ Figure \* ARABIC ">
+        <w:r>
+          <w:rPr>
+            <w:noProof/>
+          </w:rPr>
+          <w:t>2</w:t>
+        </w:r>
+      </w:fldSimple>
+      <w:r>
+        <w:t xml:space="preserve"> Google 2010</w:t>
+      </w:r>
+    </w:p>
+    <w:p>
+      <w:pPr>
+        <w:keepNext/>
+        <w:shd w:val="clear" w:color="auto" w:fill="auto"/>
+      </w:pPr>
+      <w:r>
+        <w:drawing>
+          <wp:inline distT="0" distB="0" distL="0" distR="0" wp14:anchorId="2061C33B" wp14:editId="618B6B6C">
+            <wp:extent cx="5403850" cy="1979680"/>
+            <wp:effectExtent l="0" t="0" r="6350" b="1905"/>
+            <wp:docPr id="6" name="Picture 6"/>
+            <wp:cNvGraphicFramePr>
+              <a:graphicFrameLocks xmlns:a="http://schemas.openxmlformats.org/drawingml/2006/main" noChangeAspect="1"/>
+            </wp:cNvGraphicFramePr>
+            <a:graphic xmlns:a="http://schemas.openxmlformats.org/drawingml/2006/main">
+              <a:graphicData uri="http://schemas.openxmlformats.org/drawingml/2006/picture">
+                <pic:pic xmlns:pic="http://schemas.openxmlformats.org/drawingml/2006/picture">
+                  <pic:nvPicPr>
+                    <pic:cNvPr id="1" name=""/>
+                    <pic:cNvPicPr/>
+                  </pic:nvPicPr>
+                  <pic:blipFill>
+                    <a:blip r:embed="rId31"/>
+                    <a:stretch>
+                      <a:fillRect/>
+                    </a:stretch>
+                  </pic:blipFill>
+                  <pic:spPr>
+                    <a:xfrm>
+                      <a:off x="0" y="0"/>
+                      <a:ext cx="5408931" cy="1981541"/>
+                    </a:xfrm>
+                    <a:prstGeom prst="rect">
+                      <a:avLst/>
+                    </a:prstGeom>
+                  </pic:spPr>
+                </pic:pic>
+              </a:graphicData>
+            </a:graphic>
+          </wp:inline>
+        </w:drawing>
+      </w:r>
+    </w:p>
+    <w:p>
+      <w:pPr>
+        <w:pStyle w:val="Caption"/>
+      </w:pPr>
+      <w:r>
+        <w:t xml:space="preserve">Figure </w:t>
+      </w:r>
+      <w:fldSimple w:instr=" SEQ Figure \* ARABIC ">
+        <w:r>
+          <w:rPr>
+            <w:noProof/>
+          </w:rPr>
+          <w:t>3</w:t>
+        </w:r>
+      </w:fldSimple>
+      <w:r>
+        <w:t xml:space="preserve"> Google 2020</w:t>
+      </w:r>
+    </w:p>
+    <w:p>
+      <w:pPr>
+        <w:shd w:val="clear" w:color="auto" w:fill="auto"/>
+      </w:pPr>
+      <w:r>
+        <w:lastRenderedPageBreak/>
+        <w:t>As we can see from the above pictures the home page of google has changed a lot from 1998 to 2020.</w:t>
       </w:r>
     </w:p>
     <w:p>
@@ -671,7 +884,364 @@
         <w:pStyle w:val="Heading1"/>
       </w:pPr>
       <w:r>
-        <w:lastRenderedPageBreak/>
+        <w:t>List 5 website each on the 12 categories you learned</w:t>
+      </w:r>
+    </w:p>
+    <w:p>
+      <w:pPr>
+        <w:pStyle w:val="Heading2"/>
+        <w:numPr>
+          <w:ilvl w:val="0"/>
+          <w:numId w:val="43"/>
+        </w:numPr>
+      </w:pPr>
+      <w:r>
+        <w:t>eCommerce Website</w:t>
+      </w:r>
+    </w:p>
+    <w:p>
+      <w:pPr>
+        <w:pStyle w:val="ListParagraph"/>
+        <w:numPr>
+          <w:ilvl w:val="0"/>
+          <w:numId w:val="44"/>
+        </w:numPr>
+      </w:pPr>
+      <w:r>
+        <w:t xml:space="preserve">amazon </w:t>
+      </w:r>
+    </w:p>
+    <w:p>
+      <w:pPr>
+        <w:pStyle w:val="ListParagraph"/>
+        <w:numPr>
+          <w:ilvl w:val="0"/>
+          <w:numId w:val="44"/>
+        </w:numPr>
+      </w:pPr>
+      <w:r>
+        <w:t>eBay</w:t>
+      </w:r>
+    </w:p>
+    <w:p>
+      <w:pPr>
+        <w:pStyle w:val="ListParagraph"/>
+        <w:numPr>
+          <w:ilvl w:val="0"/>
+          <w:numId w:val="44"/>
+        </w:numPr>
+      </w:pPr>
+      <w:r>
+        <w:rPr>
+          <w:shd w:val="clear" w:color="auto" w:fill="FFFFFF"/>
+        </w:rPr>
+        <w:t>Walmart</w:t>
+      </w:r>
+    </w:p>
+    <w:p>
+      <w:pPr>
+        <w:pStyle w:val="ListParagraph"/>
+        <w:numPr>
+          <w:ilvl w:val="0"/>
+          <w:numId w:val="44"/>
+        </w:numPr>
+      </w:pPr>
+      <w:r>
+        <w:rPr>
+          <w:shd w:val="clear" w:color="auto" w:fill="FFFFFF"/>
+        </w:rPr>
+        <w:t>Etsy</w:t>
+      </w:r>
+    </w:p>
+    <w:p>
+      <w:pPr>
+        <w:pStyle w:val="ListParagraph"/>
+        <w:numPr>
+          <w:ilvl w:val="0"/>
+          <w:numId w:val="44"/>
+        </w:numPr>
+        <w:rPr>
+          <w:spacing w:val="0"/>
+          <w:sz w:val="27"/>
+          <w:szCs w:val="27"/>
+        </w:rPr>
+      </w:pPr>
+      <w:r>
+        <w:t>Home Depot</w:t>
+      </w:r>
+    </w:p>
+    <w:p>
+      <w:pPr>
+        <w:pStyle w:val="Heading2"/>
+        <w:numPr>
+          <w:ilvl w:val="0"/>
+          <w:numId w:val="43"/>
+        </w:numPr>
+      </w:pPr>
+      <w:r>
+        <w:t>Blog</w:t>
+      </w:r>
+    </w:p>
+    <w:p>
+      <w:pPr>
+        <w:pStyle w:val="ListParagraph"/>
+        <w:numPr>
+          <w:ilvl w:val="0"/>
+          <w:numId w:val="45"/>
+        </w:numPr>
+        <w:rPr>
+          <w:rStyle w:val="Strong"/>
+          <w:b w:val="0"/>
+          <w:bCs w:val="0"/>
+          <w:spacing w:val="0"/>
+        </w:rPr>
+      </w:pPr>
+      <w:r>
+        <w:rPr>
+          <w:rStyle w:val="Strong"/>
+          <w:rFonts w:eastAsiaTheme="majorEastAsia"/>
+          <w:b w:val="0"/>
+          <w:bCs w:val="0"/>
+          <w:bdr w:val="none" w:sz="0" w:space="0" w:color="auto" w:frame="1"/>
+        </w:rPr>
+        <w:t>WordPress.org</w:t>
+      </w:r>
+    </w:p>
+    <w:p>
+      <w:pPr>
+        <w:pStyle w:val="ListParagraph"/>
+        <w:numPr>
+          <w:ilvl w:val="0"/>
+          <w:numId w:val="45"/>
+        </w:numPr>
+        <w:rPr>
+          <w:spacing w:val="0"/>
+        </w:rPr>
+      </w:pPr>
+      <w:r>
+        <w:rPr>
+          <w:shd w:val="clear" w:color="auto" w:fill="FFFFFF"/>
+        </w:rPr>
+        <w:t>Wix.com</w:t>
+      </w:r>
+    </w:p>
+    <w:p>
+      <w:pPr>
+        <w:pStyle w:val="ListParagraph"/>
+        <w:numPr>
+          <w:ilvl w:val="0"/>
+          <w:numId w:val="45"/>
+        </w:numPr>
+        <w:rPr>
+          <w:spacing w:val="0"/>
+        </w:rPr>
+      </w:pPr>
+      <w:r>
+        <w:rPr>
+          <w:rStyle w:val="Strong"/>
+          <w:rFonts w:eastAsiaTheme="majorEastAsia"/>
+          <w:b w:val="0"/>
+          <w:bCs w:val="0"/>
+          <w:bdr w:val="none" w:sz="0" w:space="0" w:color="auto" w:frame="1"/>
+        </w:rPr>
+        <w:t>WordPress.com</w:t>
+      </w:r>
+    </w:p>
+    <w:p>
+      <w:pPr>
+        <w:pStyle w:val="ListParagraph"/>
+        <w:numPr>
+          <w:ilvl w:val="0"/>
+          <w:numId w:val="45"/>
+        </w:numPr>
+        <w:rPr>
+          <w:spacing w:val="0"/>
+        </w:rPr>
+      </w:pPr>
+      <w:r>
+        <w:rPr>
+          <w:shd w:val="clear" w:color="auto" w:fill="FFFFFF"/>
+        </w:rPr>
+        <w:t> </w:t>
+      </w:r>
+      <w:r>
+        <w:rPr>
+          <w:rStyle w:val="Strong"/>
+          <w:rFonts w:eastAsiaTheme="majorEastAsia"/>
+          <w:b w:val="0"/>
+          <w:bCs w:val="0"/>
+          <w:bdr w:val="none" w:sz="0" w:space="0" w:color="auto" w:frame="1"/>
+        </w:rPr>
+        <w:t>Medium.c</w:t>
+      </w:r>
+      <w:r>
+        <w:rPr>
+          <w:rStyle w:val="Strong"/>
+          <w:rFonts w:eastAsiaTheme="majorEastAsia"/>
+          <w:b w:val="0"/>
+          <w:bCs w:val="0"/>
+          <w:bdr w:val="none" w:sz="0" w:space="0" w:color="auto" w:frame="1"/>
+        </w:rPr>
+        <w:t>o</w:t>
+      </w:r>
+      <w:r>
+        <w:rPr>
+          <w:rStyle w:val="Strong"/>
+          <w:rFonts w:eastAsiaTheme="majorEastAsia"/>
+          <w:b w:val="0"/>
+          <w:bCs w:val="0"/>
+          <w:bdr w:val="none" w:sz="0" w:space="0" w:color="auto" w:frame="1"/>
+        </w:rPr>
+        <w:t>m</w:t>
+      </w:r>
+      <w:r>
+        <w:rPr>
+          <w:shd w:val="clear" w:color="auto" w:fill="FFFFFF"/>
+        </w:rPr>
+        <w:t> </w:t>
+      </w:r>
+    </w:p>
+    <w:p>
+      <w:pPr>
+        <w:pStyle w:val="ListParagraph"/>
+        <w:numPr>
+          <w:ilvl w:val="0"/>
+          <w:numId w:val="45"/>
+        </w:numPr>
+        <w:rPr>
+          <w:rStyle w:val="Strong"/>
+          <w:b w:val="0"/>
+          <w:bCs w:val="0"/>
+          <w:spacing w:val="0"/>
+        </w:rPr>
+      </w:pPr>
+      <w:r>
+        <w:rPr>
+          <w:rStyle w:val="Strong"/>
+          <w:rFonts w:eastAsiaTheme="majorEastAsia"/>
+          <w:b w:val="0"/>
+          <w:bCs w:val="0"/>
+          <w:bdr w:val="none" w:sz="0" w:space="0" w:color="auto" w:frame="1"/>
+        </w:rPr>
+        <w:t>Weebly.com</w:t>
+      </w:r>
+    </w:p>
+    <w:p>
+      <w:pPr>
+        <w:pStyle w:val="Heading2"/>
+        <w:numPr>
+          <w:ilvl w:val="0"/>
+          <w:numId w:val="43"/>
+        </w:numPr>
+        <w:rPr>
+          <w:spacing w:val="0"/>
+        </w:rPr>
+      </w:pPr>
+      <w:r>
+        <w:rPr>
+          <w:rStyle w:val="Strong"/>
+          <w:b w:val="0"/>
+          <w:bCs w:val="0"/>
+          <w:bdr w:val="none" w:sz="0" w:space="0" w:color="auto" w:frame="1"/>
+        </w:rPr>
+        <w:t xml:space="preserve">Business  </w:t>
+      </w:r>
+    </w:p>
+    <w:p>
+      <w:pPr>
+        <w:pStyle w:val="ListParagraph"/>
+        <w:numPr>
+          <w:ilvl w:val="0"/>
+          <w:numId w:val="47"/>
+        </w:numPr>
+      </w:pPr>
+      <w:r>
+        <w:rPr>
+          <w:rFonts w:eastAsiaTheme="majorEastAsia"/>
+        </w:rPr>
+        <w:t>finance.yahoo.com</w:t>
+      </w:r>
+    </w:p>
+    <w:p>
+      <w:pPr>
+        <w:pStyle w:val="ListParagraph"/>
+        <w:numPr>
+          <w:ilvl w:val="0"/>
+          <w:numId w:val="47"/>
+        </w:numPr>
+      </w:pPr>
+      <w:r>
+        <w:t>forbes.com</w:t>
+      </w:r>
+    </w:p>
+    <w:p>
+      <w:pPr>
+        <w:pStyle w:val="ListParagraph"/>
+        <w:numPr>
+          <w:ilvl w:val="0"/>
+          <w:numId w:val="47"/>
+        </w:numPr>
+      </w:pPr>
+      <w:r>
+        <w:t>msn.com</w:t>
+      </w:r>
+      <w:bookmarkStart w:id="0" w:name="_GoBack"/>
+      <w:bookmarkEnd w:id="0"/>
+    </w:p>
+    <w:p>
+      <w:pPr>
+        <w:pStyle w:val="ListParagraph"/>
+        <w:numPr>
+          <w:ilvl w:val="0"/>
+          <w:numId w:val="47"/>
+        </w:numPr>
+      </w:pPr>
+      <w:r>
+        <w:t>bloomberg.com</w:t>
+      </w:r>
+    </w:p>
+    <w:p>
+      <w:pPr>
+        <w:pStyle w:val="ListParagraph"/>
+        <w:numPr>
+          <w:ilvl w:val="0"/>
+          <w:numId w:val="47"/>
+        </w:numPr>
+      </w:pPr>
+      <w:r>
+        <w:t>allbusiness.com</w:t>
+      </w:r>
+    </w:p>
+    <w:p>
+      <w:pPr>
+        <w:pStyle w:val="ListParagraph"/>
+      </w:pPr>
+    </w:p>
+    <w:p>
+      <w:pPr>
+        <w:pStyle w:val="Heading1"/>
+      </w:pPr>
+    </w:p>
+    <w:p>
+      <w:pPr>
+        <w:pStyle w:val="Heading1"/>
+      </w:pPr>
+    </w:p>
+    <w:p>
+      <w:pPr>
+        <w:pStyle w:val="Heading1"/>
+      </w:pPr>
+    </w:p>
+    <w:p>
+      <w:pPr>
+        <w:pStyle w:val="Heading1"/>
+      </w:pPr>
+    </w:p>
+    <w:p>
+      <w:pPr>
+        <w:pStyle w:val="Heading1"/>
+      </w:pPr>
+      <w:r>
         <w:t>guidelines for evaluating the value of a Web site</w:t>
       </w:r>
     </w:p>
@@ -710,43 +1280,7 @@
         <w:rPr>
           <w:shd w:val="clear" w:color="auto" w:fill="FFFFFF"/>
         </w:rPr>
-        <w:t xml:space="preserve"> information on the Internet, it is very important </w:t>
-      </w:r>
-      <w:r>
-        <w:rPr>
-          <w:shd w:val="clear" w:color="auto" w:fill="FFFFFF"/>
-        </w:rPr>
-        <w:t xml:space="preserve">to </w:t>
-      </w:r>
-      <w:r>
-        <w:rPr>
-          <w:shd w:val="clear" w:color="auto" w:fill="FFFFFF"/>
-        </w:rPr>
-        <w:t xml:space="preserve">develop evaluation skills to assist identifying quality Web pages.  There are </w:t>
-      </w:r>
-      <w:r>
-        <w:rPr>
-          <w:shd w:val="clear" w:color="auto" w:fill="FFFFFF"/>
-        </w:rPr>
-        <w:t>four (4) basic</w:t>
-      </w:r>
-      <w:r>
-        <w:rPr>
-          <w:shd w:val="clear" w:color="auto" w:fill="FFFFFF"/>
-        </w:rPr>
-        <w:t xml:space="preserve"> </w:t>
-      </w:r>
-      <w:r>
-        <w:rPr>
-          <w:shd w:val="clear" w:color="auto" w:fill="FFFFFF"/>
-        </w:rPr>
-        <w:t>criteria that</w:t>
-      </w:r>
-      <w:r>
-        <w:rPr>
-          <w:shd w:val="clear" w:color="auto" w:fill="FFFFFF"/>
-        </w:rPr>
-        <w:t xml:space="preserve"> should be applied when evaluating any Web site:</w:t>
+        <w:t xml:space="preserve"> information on the Internet, it is very important to develop evaluation skills to assist identifying quality Web pages.  There are four (4) basic criteria that should be applied when evaluating any Web site:</w:t>
       </w:r>
       <w:r>
         <w:rPr>
@@ -941,6 +1475,7 @@
         </w:numPr>
       </w:pPr>
       <w:r>
+        <w:lastRenderedPageBreak/>
         <w:t>Purpose</w:t>
       </w:r>
     </w:p>
@@ -1006,7 +1541,6 @@
         </w:numPr>
       </w:pPr>
       <w:r>
-        <w:lastRenderedPageBreak/>
         <w:t>Does the site evaluate the links?</w:t>
       </w:r>
     </w:p>
@@ -1169,6 +1703,7 @@
         </w:numPr>
       </w:pPr>
       <w:r>
+        <w:lastRenderedPageBreak/>
         <w:t>Links are up-to-date?</w:t>
       </w:r>
     </w:p>
@@ -1235,7 +1770,6 @@
         <w:jc w:val="left"/>
       </w:pPr>
       <w:r>
-        <w:lastRenderedPageBreak/>
         <w:t>Is the information presented with a particular bias?</w:t>
       </w:r>
     </w:p>
@@ -1335,6 +1869,7 @@
         </w:numPr>
       </w:pPr>
       <w:r>
+        <w:lastRenderedPageBreak/>
         <w:t>Does the website's style align with the brand in terms of color, graphics, feel, etc.?</w:t>
       </w:r>
     </w:p>
@@ -1398,7 +1933,6 @@
         </w:rPr>
       </w:pPr>
       <w:r>
-        <w:lastRenderedPageBreak/>
         <w:t>SEO and Social Networking</w:t>
       </w:r>
     </w:p>
@@ -1410,13 +1944,7 @@
         <w:t xml:space="preserve"> engine</w:t>
       </w:r>
       <w:r>
-        <w:t xml:space="preserve"> optimization. SEO and social networking </w:t>
-      </w:r>
-      <w:r>
-        <w:t>start</w:t>
-      </w:r>
-      <w:r>
-        <w:t xml:space="preserve"> with a strong website design. For example, does the website have a lot of graphics? If it does, remember that the search engines cannot see them. You will need to add ALT tags to the image descriptions so that the search engine will know what is being shown. Is the HTML efficient? If it is not this will hurt search rankings. Consider asking the following questions to ensure that the website design is optimized:</w:t>
+        <w:t xml:space="preserve"> optimization. SEO and social networking start with a strong website design. For example, does the website have a lot of graphics? If it does, remember that the search engines cannot see them. You will need to add ALT tags to the image descriptions so that the search engine will know what is being shown. Is the HTML efficient? If it is not this will hurt search rankings. Consider asking the following questions to ensure that the website design is optimized:</w:t>
       </w:r>
     </w:p>
     <w:p>
@@ -1516,13 +2044,7 @@
         <w:t xml:space="preserve"> </w:t>
       </w:r>
       <w:r>
-        <w:t>Consider asking the following questions to ensure that the website design is</w:t>
-      </w:r>
-      <w:r>
-        <w:t xml:space="preserve"> responsive</w:t>
-      </w:r>
-      <w:r>
-        <w:t>:</w:t>
+        <w:t>Consider asking the following questions to ensure that the website design is responsive:</w:t>
       </w:r>
     </w:p>
     <w:p>
@@ -1564,13 +2086,7 @@
         <w:t>Aesthetic</w:t>
       </w:r>
       <w:r>
-        <w:t xml:space="preserve">(attractive) </w:t>
-      </w:r>
-      <w:r>
-        <w:t>for different sized devices</w:t>
-      </w:r>
-      <w:r>
-        <w:t>?</w:t>
+        <w:t>(attractive) for different sized devices?</w:t>
       </w:r>
     </w:p>
     <w:p>
@@ -1578,6 +2094,7 @@
         <w:pStyle w:val="Heading2"/>
       </w:pPr>
       <w:r>
+        <w:lastRenderedPageBreak/>
         <w:t>Organization Quality</w:t>
       </w:r>
     </w:p>
@@ -1601,13 +2118,7 @@
         </w:numPr>
       </w:pPr>
       <w:r>
-        <w:t>Is there an</w:t>
-      </w:r>
-      <w:r>
-        <w:t xml:space="preserve"> index or links to all the website’s pages is available from the main </w:t>
-      </w:r>
-      <w:r>
-        <w:t>page?</w:t>
+        <w:t>Is there an index or links to all the website’s pages is available from the main page?</w:t>
       </w:r>
     </w:p>
     <w:p>
@@ -1619,19 +2130,7 @@
         </w:numPr>
       </w:pPr>
       <w:r>
-        <w:t xml:space="preserve">Is </w:t>
-      </w:r>
-      <w:r>
-        <w:t>Adequate website map or navigation bar/</w:t>
-      </w:r>
-      <w:r>
-        <w:t xml:space="preserve">menu available? Does a </w:t>
-      </w:r>
-      <w:r>
-        <w:t xml:space="preserve">user can know the current page that he/she is </w:t>
-      </w:r>
-      <w:r>
-        <w:t>in?</w:t>
+        <w:t>Is Adequate website map or navigation bar/menu available? Does a user can know the current page that he/she is in?</w:t>
       </w:r>
     </w:p>
     <w:p>
@@ -1643,14 +2142,7 @@
         </w:numPr>
       </w:pPr>
       <w:r>
-        <w:lastRenderedPageBreak/>
-        <w:t>Is the o</w:t>
-      </w:r>
-      <w:r>
-        <w:t>rganization logo noticeable in every page of the website</w:t>
-      </w:r>
-      <w:r>
-        <w:t>?</w:t>
+        <w:t>Is the organization logo noticeable in every page of the website?</w:t>
       </w:r>
     </w:p>
     <w:p>
@@ -1699,13 +2191,7 @@
         <w:t>When something is user-friendly, it is easily workable and accessible to others. </w:t>
       </w:r>
       <w:r>
-        <w:t xml:space="preserve">The following indicators and check elements are the most important relating to the </w:t>
-      </w:r>
-      <w:r>
-        <w:t>user-friendly</w:t>
-      </w:r>
-      <w:r>
-        <w:t xml:space="preserve"> quality:</w:t>
+        <w:t>The following indicators and check elements are the most important relating to the user-friendly quality:</w:t>
       </w:r>
     </w:p>
     <w:p>
@@ -1821,7 +2307,7 @@
           <w:numId w:val="40"/>
         </w:numPr>
       </w:pPr>
-      <w:hyperlink r:id="rId29" w:history="1">
+      <w:hyperlink r:id="rId32" w:history="1">
         <w:r>
           <w:rPr>
             <w:rStyle w:val="Hyperlink"/>
@@ -1839,7 +2325,7 @@
           <w:numId w:val="40"/>
         </w:numPr>
       </w:pPr>
-      <w:hyperlink r:id="rId30" w:history="1">
+      <w:hyperlink r:id="rId33" w:history="1">
         <w:r>
           <w:rPr>
             <w:rStyle w:val="Hyperlink"/>
@@ -1857,7 +2343,7 @@
           <w:numId w:val="40"/>
         </w:numPr>
       </w:pPr>
-      <w:hyperlink r:id="rId31" w:history="1">
+      <w:hyperlink r:id="rId34" w:history="1">
         <w:r>
           <w:rPr>
             <w:rStyle w:val="Hyperlink"/>
@@ -1875,7 +2361,7 @@
           <w:numId w:val="40"/>
         </w:numPr>
       </w:pPr>
-      <w:hyperlink r:id="rId32" w:history="1">
+      <w:hyperlink r:id="rId35" w:history="1">
         <w:r>
           <w:rPr>
             <w:rStyle w:val="Hyperlink"/>
@@ -1893,8 +2379,6 @@
           <w:numId w:val="40"/>
         </w:numPr>
       </w:pPr>
-      <w:bookmarkStart w:id="0" w:name="_GoBack"/>
-      <w:bookmarkEnd w:id="0"/>
     </w:p>
     <w:sectPr>
       <w:pgSz w:w="12240" w:h="15840"/>
@@ -1995,6 +2479,92 @@
     </w:lvl>
   </w:abstractNum>
   <w:abstractNum w:abstractNumId="1" w15:restartNumberingAfterBreak="0">
+    <w:nsid w:val="021B705C"/>
+    <w:multiLevelType w:val="hybridMultilevel"/>
+    <w:tmpl w:val="A6C688DA"/>
+    <w:lvl w:ilvl="0" w:tplc="0409000F">
+      <w:start w:val="1"/>
+      <w:numFmt w:val="decimal"/>
+      <w:lvlText w:val="%1."/>
+      <w:lvlJc w:val="left"/>
+      <w:pPr>
+        <w:ind w:left="6480" w:hanging="360"/>
+      </w:pPr>
+    </w:lvl>
+    <w:lvl w:ilvl="1" w:tplc="04090019" w:tentative="1">
+      <w:start w:val="1"/>
+      <w:numFmt w:val="lowerLetter"/>
+      <w:lvlText w:val="%2."/>
+      <w:lvlJc w:val="left"/>
+      <w:pPr>
+        <w:ind w:left="7200" w:hanging="360"/>
+      </w:pPr>
+    </w:lvl>
+    <w:lvl w:ilvl="2" w:tplc="0409001B" w:tentative="1">
+      <w:start w:val="1"/>
+      <w:numFmt w:val="lowerRoman"/>
+      <w:lvlText w:val="%3."/>
+      <w:lvlJc w:val="right"/>
+      <w:pPr>
+        <w:ind w:left="7920" w:hanging="180"/>
+      </w:pPr>
+    </w:lvl>
+    <w:lvl w:ilvl="3" w:tplc="0409000F" w:tentative="1">
+      <w:start w:val="1"/>
+      <w:numFmt w:val="decimal"/>
+      <w:lvlText w:val="%4."/>
+      <w:lvlJc w:val="left"/>
+      <w:pPr>
+        <w:ind w:left="8640" w:hanging="360"/>
+      </w:pPr>
+    </w:lvl>
+    <w:lvl w:ilvl="4" w:tplc="04090019" w:tentative="1">
+      <w:start w:val="1"/>
+      <w:numFmt w:val="lowerLetter"/>
+      <w:lvlText w:val="%5."/>
+      <w:lvlJc w:val="left"/>
+      <w:pPr>
+        <w:ind w:left="9360" w:hanging="360"/>
+      </w:pPr>
+    </w:lvl>
+    <w:lvl w:ilvl="5" w:tplc="0409001B" w:tentative="1">
+      <w:start w:val="1"/>
+      <w:numFmt w:val="lowerRoman"/>
+      <w:lvlText w:val="%6."/>
+      <w:lvlJc w:val="right"/>
+      <w:pPr>
+        <w:ind w:left="10080" w:hanging="180"/>
+      </w:pPr>
+    </w:lvl>
+    <w:lvl w:ilvl="6" w:tplc="0409000F" w:tentative="1">
+      <w:start w:val="1"/>
+      <w:numFmt w:val="decimal"/>
+      <w:lvlText w:val="%7."/>
+      <w:lvlJc w:val="left"/>
+      <w:pPr>
+        <w:ind w:left="10800" w:hanging="360"/>
+      </w:pPr>
+    </w:lvl>
+    <w:lvl w:ilvl="7" w:tplc="04090019" w:tentative="1">
+      <w:start w:val="1"/>
+      <w:numFmt w:val="lowerLetter"/>
+      <w:lvlText w:val="%8."/>
+      <w:lvlJc w:val="left"/>
+      <w:pPr>
+        <w:ind w:left="11520" w:hanging="360"/>
+      </w:pPr>
+    </w:lvl>
+    <w:lvl w:ilvl="8" w:tplc="0409001B" w:tentative="1">
+      <w:start w:val="1"/>
+      <w:numFmt w:val="lowerRoman"/>
+      <w:lvlText w:val="%9."/>
+      <w:lvlJc w:val="right"/>
+      <w:pPr>
+        <w:ind w:left="12240" w:hanging="180"/>
+      </w:pPr>
+    </w:lvl>
+  </w:abstractNum>
+  <w:abstractNum w:abstractNumId="2" w15:restartNumberingAfterBreak="0">
     <w:nsid w:val="035E5E9D"/>
     <w:multiLevelType w:val="hybridMultilevel"/>
     <w:tmpl w:val="21A2A772"/>
@@ -2107,7 +2677,7 @@
       </w:rPr>
     </w:lvl>
   </w:abstractNum>
-  <w:abstractNum w:abstractNumId="2" w15:restartNumberingAfterBreak="0">
+  <w:abstractNum w:abstractNumId="3" w15:restartNumberingAfterBreak="0">
     <w:nsid w:val="0410783B"/>
     <w:multiLevelType w:val="hybridMultilevel"/>
     <w:tmpl w:val="41D4EE54"/>
@@ -2220,7 +2790,7 @@
       </w:rPr>
     </w:lvl>
   </w:abstractNum>
-  <w:abstractNum w:abstractNumId="3" w15:restartNumberingAfterBreak="0">
+  <w:abstractNum w:abstractNumId="4" w15:restartNumberingAfterBreak="0">
     <w:nsid w:val="06841841"/>
     <w:multiLevelType w:val="multilevel"/>
     <w:tmpl w:val="623037BC"/>
@@ -2369,7 +2939,7 @@
       </w:rPr>
     </w:lvl>
   </w:abstractNum>
-  <w:abstractNum w:abstractNumId="4" w15:restartNumberingAfterBreak="0">
+  <w:abstractNum w:abstractNumId="5" w15:restartNumberingAfterBreak="0">
     <w:nsid w:val="0D326335"/>
     <w:multiLevelType w:val="hybridMultilevel"/>
     <w:tmpl w:val="B15CAA12"/>
@@ -2482,7 +3052,7 @@
       </w:rPr>
     </w:lvl>
   </w:abstractNum>
-  <w:abstractNum w:abstractNumId="5" w15:restartNumberingAfterBreak="0">
+  <w:abstractNum w:abstractNumId="6" w15:restartNumberingAfterBreak="0">
     <w:nsid w:val="114E23CA"/>
     <w:multiLevelType w:val="hybridMultilevel"/>
     <w:tmpl w:val="8400669C"/>
@@ -2595,7 +3165,7 @@
       </w:rPr>
     </w:lvl>
   </w:abstractNum>
-  <w:abstractNum w:abstractNumId="6" w15:restartNumberingAfterBreak="0">
+  <w:abstractNum w:abstractNumId="7" w15:restartNumberingAfterBreak="0">
     <w:nsid w:val="15AD3CC4"/>
     <w:multiLevelType w:val="hybridMultilevel"/>
     <w:tmpl w:val="4E629428"/>
@@ -2708,7 +3278,265 @@
       </w:rPr>
     </w:lvl>
   </w:abstractNum>
-  <w:abstractNum w:abstractNumId="7" w15:restartNumberingAfterBreak="0">
+  <w:abstractNum w:abstractNumId="8" w15:restartNumberingAfterBreak="0">
+    <w:nsid w:val="19F45421"/>
+    <w:multiLevelType w:val="hybridMultilevel"/>
+    <w:tmpl w:val="68A26926"/>
+    <w:lvl w:ilvl="0" w:tplc="0409000F">
+      <w:start w:val="1"/>
+      <w:numFmt w:val="decimal"/>
+      <w:lvlText w:val="%1."/>
+      <w:lvlJc w:val="left"/>
+      <w:pPr>
+        <w:ind w:left="720" w:hanging="360"/>
+      </w:pPr>
+    </w:lvl>
+    <w:lvl w:ilvl="1" w:tplc="04090019" w:tentative="1">
+      <w:start w:val="1"/>
+      <w:numFmt w:val="lowerLetter"/>
+      <w:lvlText w:val="%2."/>
+      <w:lvlJc w:val="left"/>
+      <w:pPr>
+        <w:ind w:left="1440" w:hanging="360"/>
+      </w:pPr>
+    </w:lvl>
+    <w:lvl w:ilvl="2" w:tplc="0409001B" w:tentative="1">
+      <w:start w:val="1"/>
+      <w:numFmt w:val="lowerRoman"/>
+      <w:lvlText w:val="%3."/>
+      <w:lvlJc w:val="right"/>
+      <w:pPr>
+        <w:ind w:left="2160" w:hanging="180"/>
+      </w:pPr>
+    </w:lvl>
+    <w:lvl w:ilvl="3" w:tplc="0409000F" w:tentative="1">
+      <w:start w:val="1"/>
+      <w:numFmt w:val="decimal"/>
+      <w:lvlText w:val="%4."/>
+      <w:lvlJc w:val="left"/>
+      <w:pPr>
+        <w:ind w:left="2880" w:hanging="360"/>
+      </w:pPr>
+    </w:lvl>
+    <w:lvl w:ilvl="4" w:tplc="04090019" w:tentative="1">
+      <w:start w:val="1"/>
+      <w:numFmt w:val="lowerLetter"/>
+      <w:lvlText w:val="%5."/>
+      <w:lvlJc w:val="left"/>
+      <w:pPr>
+        <w:ind w:left="3600" w:hanging="360"/>
+      </w:pPr>
+    </w:lvl>
+    <w:lvl w:ilvl="5" w:tplc="0409001B" w:tentative="1">
+      <w:start w:val="1"/>
+      <w:numFmt w:val="lowerRoman"/>
+      <w:lvlText w:val="%6."/>
+      <w:lvlJc w:val="right"/>
+      <w:pPr>
+        <w:ind w:left="4320" w:hanging="180"/>
+      </w:pPr>
+    </w:lvl>
+    <w:lvl w:ilvl="6" w:tplc="0409000F" w:tentative="1">
+      <w:start w:val="1"/>
+      <w:numFmt w:val="decimal"/>
+      <w:lvlText w:val="%7."/>
+      <w:lvlJc w:val="left"/>
+      <w:pPr>
+        <w:ind w:left="5040" w:hanging="360"/>
+      </w:pPr>
+    </w:lvl>
+    <w:lvl w:ilvl="7" w:tplc="04090019" w:tentative="1">
+      <w:start w:val="1"/>
+      <w:numFmt w:val="lowerLetter"/>
+      <w:lvlText w:val="%8."/>
+      <w:lvlJc w:val="left"/>
+      <w:pPr>
+        <w:ind w:left="5760" w:hanging="360"/>
+      </w:pPr>
+    </w:lvl>
+    <w:lvl w:ilvl="8" w:tplc="0409001B" w:tentative="1">
+      <w:start w:val="1"/>
+      <w:numFmt w:val="lowerRoman"/>
+      <w:lvlText w:val="%9."/>
+      <w:lvlJc w:val="right"/>
+      <w:pPr>
+        <w:ind w:left="6480" w:hanging="180"/>
+      </w:pPr>
+    </w:lvl>
+  </w:abstractNum>
+  <w:abstractNum w:abstractNumId="9" w15:restartNumberingAfterBreak="0">
+    <w:nsid w:val="1C3E32E9"/>
+    <w:multiLevelType w:val="hybridMultilevel"/>
+    <w:tmpl w:val="95823BEA"/>
+    <w:lvl w:ilvl="0" w:tplc="0409000F">
+      <w:start w:val="1"/>
+      <w:numFmt w:val="decimal"/>
+      <w:lvlText w:val="%1."/>
+      <w:lvlJc w:val="left"/>
+      <w:pPr>
+        <w:ind w:left="3600" w:hanging="360"/>
+      </w:pPr>
+    </w:lvl>
+    <w:lvl w:ilvl="1" w:tplc="04090019" w:tentative="1">
+      <w:start w:val="1"/>
+      <w:numFmt w:val="lowerLetter"/>
+      <w:lvlText w:val="%2."/>
+      <w:lvlJc w:val="left"/>
+      <w:pPr>
+        <w:ind w:left="4320" w:hanging="360"/>
+      </w:pPr>
+    </w:lvl>
+    <w:lvl w:ilvl="2" w:tplc="0409001B" w:tentative="1">
+      <w:start w:val="1"/>
+      <w:numFmt w:val="lowerRoman"/>
+      <w:lvlText w:val="%3."/>
+      <w:lvlJc w:val="right"/>
+      <w:pPr>
+        <w:ind w:left="5040" w:hanging="180"/>
+      </w:pPr>
+    </w:lvl>
+    <w:lvl w:ilvl="3" w:tplc="0409000F" w:tentative="1">
+      <w:start w:val="1"/>
+      <w:numFmt w:val="decimal"/>
+      <w:lvlText w:val="%4."/>
+      <w:lvlJc w:val="left"/>
+      <w:pPr>
+        <w:ind w:left="5760" w:hanging="360"/>
+      </w:pPr>
+    </w:lvl>
+    <w:lvl w:ilvl="4" w:tplc="04090019" w:tentative="1">
+      <w:start w:val="1"/>
+      <w:numFmt w:val="lowerLetter"/>
+      <w:lvlText w:val="%5."/>
+      <w:lvlJc w:val="left"/>
+      <w:pPr>
+        <w:ind w:left="6480" w:hanging="360"/>
+      </w:pPr>
+    </w:lvl>
+    <w:lvl w:ilvl="5" w:tplc="0409001B" w:tentative="1">
+      <w:start w:val="1"/>
+      <w:numFmt w:val="lowerRoman"/>
+      <w:lvlText w:val="%6."/>
+      <w:lvlJc w:val="right"/>
+      <w:pPr>
+        <w:ind w:left="7200" w:hanging="180"/>
+      </w:pPr>
+    </w:lvl>
+    <w:lvl w:ilvl="6" w:tplc="0409000F" w:tentative="1">
+      <w:start w:val="1"/>
+      <w:numFmt w:val="decimal"/>
+      <w:lvlText w:val="%7."/>
+      <w:lvlJc w:val="left"/>
+      <w:pPr>
+        <w:ind w:left="7920" w:hanging="360"/>
+      </w:pPr>
+    </w:lvl>
+    <w:lvl w:ilvl="7" w:tplc="04090019" w:tentative="1">
+      <w:start w:val="1"/>
+      <w:numFmt w:val="lowerLetter"/>
+      <w:lvlText w:val="%8."/>
+      <w:lvlJc w:val="left"/>
+      <w:pPr>
+        <w:ind w:left="8640" w:hanging="360"/>
+      </w:pPr>
+    </w:lvl>
+    <w:lvl w:ilvl="8" w:tplc="0409001B" w:tentative="1">
+      <w:start w:val="1"/>
+      <w:numFmt w:val="lowerRoman"/>
+      <w:lvlText w:val="%9."/>
+      <w:lvlJc w:val="right"/>
+      <w:pPr>
+        <w:ind w:left="9360" w:hanging="180"/>
+      </w:pPr>
+    </w:lvl>
+  </w:abstractNum>
+  <w:abstractNum w:abstractNumId="10" w15:restartNumberingAfterBreak="0">
+    <w:nsid w:val="1DE353EC"/>
+    <w:multiLevelType w:val="hybridMultilevel"/>
+    <w:tmpl w:val="3B06DC76"/>
+    <w:lvl w:ilvl="0" w:tplc="0409000F">
+      <w:start w:val="1"/>
+      <w:numFmt w:val="decimal"/>
+      <w:lvlText w:val="%1."/>
+      <w:lvlJc w:val="left"/>
+      <w:pPr>
+        <w:ind w:left="720" w:hanging="360"/>
+      </w:pPr>
+    </w:lvl>
+    <w:lvl w:ilvl="1" w:tplc="04090019" w:tentative="1">
+      <w:start w:val="1"/>
+      <w:numFmt w:val="lowerLetter"/>
+      <w:lvlText w:val="%2."/>
+      <w:lvlJc w:val="left"/>
+      <w:pPr>
+        <w:ind w:left="1440" w:hanging="360"/>
+      </w:pPr>
+    </w:lvl>
+    <w:lvl w:ilvl="2" w:tplc="0409001B" w:tentative="1">
+      <w:start w:val="1"/>
+      <w:numFmt w:val="lowerRoman"/>
+      <w:lvlText w:val="%3."/>
+      <w:lvlJc w:val="right"/>
+      <w:pPr>
+        <w:ind w:left="2160" w:hanging="180"/>
+      </w:pPr>
+    </w:lvl>
+    <w:lvl w:ilvl="3" w:tplc="0409000F" w:tentative="1">
+      <w:start w:val="1"/>
+      <w:numFmt w:val="decimal"/>
+      <w:lvlText w:val="%4."/>
+      <w:lvlJc w:val="left"/>
+      <w:pPr>
+        <w:ind w:left="2880" w:hanging="360"/>
+      </w:pPr>
+    </w:lvl>
+    <w:lvl w:ilvl="4" w:tplc="04090019" w:tentative="1">
+      <w:start w:val="1"/>
+      <w:numFmt w:val="lowerLetter"/>
+      <w:lvlText w:val="%5."/>
+      <w:lvlJc w:val="left"/>
+      <w:pPr>
+        <w:ind w:left="3600" w:hanging="360"/>
+      </w:pPr>
+    </w:lvl>
+    <w:lvl w:ilvl="5" w:tplc="0409001B" w:tentative="1">
+      <w:start w:val="1"/>
+      <w:numFmt w:val="lowerRoman"/>
+      <w:lvlText w:val="%6."/>
+      <w:lvlJc w:val="right"/>
+      <w:pPr>
+        <w:ind w:left="4320" w:hanging="180"/>
+      </w:pPr>
+    </w:lvl>
+    <w:lvl w:ilvl="6" w:tplc="0409000F" w:tentative="1">
+      <w:start w:val="1"/>
+      <w:numFmt w:val="decimal"/>
+      <w:lvlText w:val="%7."/>
+      <w:lvlJc w:val="left"/>
+      <w:pPr>
+        <w:ind w:left="5040" w:hanging="360"/>
+      </w:pPr>
+    </w:lvl>
+    <w:lvl w:ilvl="7" w:tplc="04090019" w:tentative="1">
+      <w:start w:val="1"/>
+      <w:numFmt w:val="lowerLetter"/>
+      <w:lvlText w:val="%8."/>
+      <w:lvlJc w:val="left"/>
+      <w:pPr>
+        <w:ind w:left="5760" w:hanging="360"/>
+      </w:pPr>
+    </w:lvl>
+    <w:lvl w:ilvl="8" w:tplc="0409001B" w:tentative="1">
+      <w:start w:val="1"/>
+      <w:numFmt w:val="lowerRoman"/>
+      <w:lvlText w:val="%9."/>
+      <w:lvlJc w:val="right"/>
+      <w:pPr>
+        <w:ind w:left="6480" w:hanging="180"/>
+      </w:pPr>
+    </w:lvl>
+  </w:abstractNum>
+  <w:abstractNum w:abstractNumId="11" w15:restartNumberingAfterBreak="0">
     <w:nsid w:val="1F5B1ECE"/>
     <w:multiLevelType w:val="hybridMultilevel"/>
     <w:tmpl w:val="FFB0A916"/>
@@ -2821,7 +3649,7 @@
       </w:rPr>
     </w:lvl>
   </w:abstractNum>
-  <w:abstractNum w:abstractNumId="8" w15:restartNumberingAfterBreak="0">
+  <w:abstractNum w:abstractNumId="12" w15:restartNumberingAfterBreak="0">
     <w:nsid w:val="1F7055AD"/>
     <w:multiLevelType w:val="hybridMultilevel"/>
     <w:tmpl w:val="0194FCB0"/>
@@ -2934,7 +3762,7 @@
       </w:rPr>
     </w:lvl>
   </w:abstractNum>
-  <w:abstractNum w:abstractNumId="9" w15:restartNumberingAfterBreak="0">
+  <w:abstractNum w:abstractNumId="13" w15:restartNumberingAfterBreak="0">
     <w:nsid w:val="26490A62"/>
     <w:multiLevelType w:val="hybridMultilevel"/>
     <w:tmpl w:val="E10AB7E0"/>
@@ -3047,7 +3875,7 @@
       </w:rPr>
     </w:lvl>
   </w:abstractNum>
-  <w:abstractNum w:abstractNumId="10" w15:restartNumberingAfterBreak="0">
+  <w:abstractNum w:abstractNumId="14" w15:restartNumberingAfterBreak="0">
     <w:nsid w:val="267A59E6"/>
     <w:multiLevelType w:val="hybridMultilevel"/>
     <w:tmpl w:val="04C8E67C"/>
@@ -3160,7 +3988,7 @@
       </w:rPr>
     </w:lvl>
   </w:abstractNum>
-  <w:abstractNum w:abstractNumId="11" w15:restartNumberingAfterBreak="0">
+  <w:abstractNum w:abstractNumId="15" w15:restartNumberingAfterBreak="0">
     <w:nsid w:val="29F26CCE"/>
     <w:multiLevelType w:val="hybridMultilevel"/>
     <w:tmpl w:val="6D2A565E"/>
@@ -3273,7 +4101,7 @@
       </w:rPr>
     </w:lvl>
   </w:abstractNum>
-  <w:abstractNum w:abstractNumId="12" w15:restartNumberingAfterBreak="0">
+  <w:abstractNum w:abstractNumId="16" w15:restartNumberingAfterBreak="0">
     <w:nsid w:val="2CBA1803"/>
     <w:multiLevelType w:val="hybridMultilevel"/>
     <w:tmpl w:val="DFF2CD64"/>
@@ -3386,7 +4214,7 @@
       </w:rPr>
     </w:lvl>
   </w:abstractNum>
-  <w:abstractNum w:abstractNumId="13" w15:restartNumberingAfterBreak="0">
+  <w:abstractNum w:abstractNumId="17" w15:restartNumberingAfterBreak="0">
     <w:nsid w:val="2CBE2F84"/>
     <w:multiLevelType w:val="hybridMultilevel"/>
     <w:tmpl w:val="362A650A"/>
@@ -3499,7 +4327,120 @@
       </w:rPr>
     </w:lvl>
   </w:abstractNum>
-  <w:abstractNum w:abstractNumId="14" w15:restartNumberingAfterBreak="0">
+  <w:abstractNum w:abstractNumId="18" w15:restartNumberingAfterBreak="0">
+    <w:nsid w:val="2FB621E5"/>
+    <w:multiLevelType w:val="hybridMultilevel"/>
+    <w:tmpl w:val="F42280BC"/>
+    <w:lvl w:ilvl="0" w:tplc="04090001">
+      <w:start w:val="1"/>
+      <w:numFmt w:val="bullet"/>
+      <w:lvlText w:val=""/>
+      <w:lvlJc w:val="left"/>
+      <w:pPr>
+        <w:ind w:left="720" w:hanging="360"/>
+      </w:pPr>
+      <w:rPr>
+        <w:rFonts w:ascii="Symbol" w:hAnsi="Symbol" w:hint="default"/>
+      </w:rPr>
+    </w:lvl>
+    <w:lvl w:ilvl="1" w:tplc="04090003" w:tentative="1">
+      <w:start w:val="1"/>
+      <w:numFmt w:val="bullet"/>
+      <w:lvlText w:val="o"/>
+      <w:lvlJc w:val="left"/>
+      <w:pPr>
+        <w:ind w:left="1440" w:hanging="360"/>
+      </w:pPr>
+      <w:rPr>
+        <w:rFonts w:ascii="Courier New" w:hAnsi="Courier New" w:cs="Courier New" w:hint="default"/>
+      </w:rPr>
+    </w:lvl>
+    <w:lvl w:ilvl="2" w:tplc="04090005" w:tentative="1">
+      <w:start w:val="1"/>
+      <w:numFmt w:val="bullet"/>
+      <w:lvlText w:val=""/>
+      <w:lvlJc w:val="left"/>
+      <w:pPr>
+        <w:ind w:left="2160" w:hanging="360"/>
+      </w:pPr>
+      <w:rPr>
+        <w:rFonts w:ascii="Wingdings" w:hAnsi="Wingdings" w:hint="default"/>
+      </w:rPr>
+    </w:lvl>
+    <w:lvl w:ilvl="3" w:tplc="04090001" w:tentative="1">
+      <w:start w:val="1"/>
+      <w:numFmt w:val="bullet"/>
+      <w:lvlText w:val=""/>
+      <w:lvlJc w:val="left"/>
+      <w:pPr>
+        <w:ind w:left="2880" w:hanging="360"/>
+      </w:pPr>
+      <w:rPr>
+        <w:rFonts w:ascii="Symbol" w:hAnsi="Symbol" w:hint="default"/>
+      </w:rPr>
+    </w:lvl>
+    <w:lvl w:ilvl="4" w:tplc="04090003" w:tentative="1">
+      <w:start w:val="1"/>
+      <w:numFmt w:val="bullet"/>
+      <w:lvlText w:val="o"/>
+      <w:lvlJc w:val="left"/>
+      <w:pPr>
+        <w:ind w:left="3600" w:hanging="360"/>
+      </w:pPr>
+      <w:rPr>
+        <w:rFonts w:ascii="Courier New" w:hAnsi="Courier New" w:cs="Courier New" w:hint="default"/>
+      </w:rPr>
+    </w:lvl>
+    <w:lvl w:ilvl="5" w:tplc="04090005" w:tentative="1">
+      <w:start w:val="1"/>
+      <w:numFmt w:val="bullet"/>
+      <w:lvlText w:val=""/>
+      <w:lvlJc w:val="left"/>
+      <w:pPr>
+        <w:ind w:left="4320" w:hanging="360"/>
+      </w:pPr>
+      <w:rPr>
+        <w:rFonts w:ascii="Wingdings" w:hAnsi="Wingdings" w:hint="default"/>
+      </w:rPr>
+    </w:lvl>
+    <w:lvl w:ilvl="6" w:tplc="04090001" w:tentative="1">
+      <w:start w:val="1"/>
+      <w:numFmt w:val="bullet"/>
+      <w:lvlText w:val=""/>
+      <w:lvlJc w:val="left"/>
+      <w:pPr>
+        <w:ind w:left="5040" w:hanging="360"/>
+      </w:pPr>
+      <w:rPr>
+        <w:rFonts w:ascii="Symbol" w:hAnsi="Symbol" w:hint="default"/>
+      </w:rPr>
+    </w:lvl>
+    <w:lvl w:ilvl="7" w:tplc="04090003" w:tentative="1">
+      <w:start w:val="1"/>
+      <w:numFmt w:val="bullet"/>
+      <w:lvlText w:val="o"/>
+      <w:lvlJc w:val="left"/>
+      <w:pPr>
+        <w:ind w:left="5760" w:hanging="360"/>
+      </w:pPr>
+      <w:rPr>
+        <w:rFonts w:ascii="Courier New" w:hAnsi="Courier New" w:cs="Courier New" w:hint="default"/>
+      </w:rPr>
+    </w:lvl>
+    <w:lvl w:ilvl="8" w:tplc="04090005" w:tentative="1">
+      <w:start w:val="1"/>
+      <w:numFmt w:val="bullet"/>
+      <w:lvlText w:val=""/>
+      <w:lvlJc w:val="left"/>
+      <w:pPr>
+        <w:ind w:left="6480" w:hanging="360"/>
+      </w:pPr>
+      <w:rPr>
+        <w:rFonts w:ascii="Wingdings" w:hAnsi="Wingdings" w:hint="default"/>
+      </w:rPr>
+    </w:lvl>
+  </w:abstractNum>
+  <w:abstractNum w:abstractNumId="19" w15:restartNumberingAfterBreak="0">
     <w:nsid w:val="30C65127"/>
     <w:multiLevelType w:val="hybridMultilevel"/>
     <w:tmpl w:val="83245AE6"/>
@@ -3612,7 +4553,7 @@
       </w:rPr>
     </w:lvl>
   </w:abstractNum>
-  <w:abstractNum w:abstractNumId="15" w15:restartNumberingAfterBreak="0">
+  <w:abstractNum w:abstractNumId="20" w15:restartNumberingAfterBreak="0">
     <w:nsid w:val="30E45597"/>
     <w:multiLevelType w:val="hybridMultilevel"/>
     <w:tmpl w:val="BA724D58"/>
@@ -3725,7 +4666,7 @@
       </w:rPr>
     </w:lvl>
   </w:abstractNum>
-  <w:abstractNum w:abstractNumId="16" w15:restartNumberingAfterBreak="0">
+  <w:abstractNum w:abstractNumId="21" w15:restartNumberingAfterBreak="0">
     <w:nsid w:val="31C937B1"/>
     <w:multiLevelType w:val="hybridMultilevel"/>
     <w:tmpl w:val="653053DE"/>
@@ -3838,7 +4779,7 @@
       </w:rPr>
     </w:lvl>
   </w:abstractNum>
-  <w:abstractNum w:abstractNumId="17" w15:restartNumberingAfterBreak="0">
+  <w:abstractNum w:abstractNumId="22" w15:restartNumberingAfterBreak="0">
     <w:nsid w:val="34B535E3"/>
     <w:multiLevelType w:val="hybridMultilevel"/>
     <w:tmpl w:val="6840F324"/>
@@ -3951,7 +4892,7 @@
       </w:rPr>
     </w:lvl>
   </w:abstractNum>
-  <w:abstractNum w:abstractNumId="18" w15:restartNumberingAfterBreak="0">
+  <w:abstractNum w:abstractNumId="23" w15:restartNumberingAfterBreak="0">
     <w:nsid w:val="34B9589F"/>
     <w:multiLevelType w:val="hybridMultilevel"/>
     <w:tmpl w:val="08947D92"/>
@@ -4064,7 +5005,7 @@
       </w:rPr>
     </w:lvl>
   </w:abstractNum>
-  <w:abstractNum w:abstractNumId="19" w15:restartNumberingAfterBreak="0">
+  <w:abstractNum w:abstractNumId="24" w15:restartNumberingAfterBreak="0">
     <w:nsid w:val="36E1277E"/>
     <w:multiLevelType w:val="hybridMultilevel"/>
     <w:tmpl w:val="95C8AB90"/>
@@ -4177,7 +5118,7 @@
       </w:rPr>
     </w:lvl>
   </w:abstractNum>
-  <w:abstractNum w:abstractNumId="20" w15:restartNumberingAfterBreak="0">
+  <w:abstractNum w:abstractNumId="25" w15:restartNumberingAfterBreak="0">
     <w:nsid w:val="3D285D76"/>
     <w:multiLevelType w:val="hybridMultilevel"/>
     <w:tmpl w:val="8904C8F2"/>
@@ -4290,7 +5231,7 @@
       </w:rPr>
     </w:lvl>
   </w:abstractNum>
-  <w:abstractNum w:abstractNumId="21" w15:restartNumberingAfterBreak="0">
+  <w:abstractNum w:abstractNumId="26" w15:restartNumberingAfterBreak="0">
     <w:nsid w:val="3E946AC9"/>
     <w:multiLevelType w:val="hybridMultilevel"/>
     <w:tmpl w:val="E6EA5FDE"/>
@@ -4403,7 +5344,7 @@
       </w:rPr>
     </w:lvl>
   </w:abstractNum>
-  <w:abstractNum w:abstractNumId="22" w15:restartNumberingAfterBreak="0">
+  <w:abstractNum w:abstractNumId="27" w15:restartNumberingAfterBreak="0">
     <w:nsid w:val="476948E7"/>
     <w:multiLevelType w:val="hybridMultilevel"/>
     <w:tmpl w:val="1E843220"/>
@@ -4516,7 +5457,7 @@
       </w:rPr>
     </w:lvl>
   </w:abstractNum>
-  <w:abstractNum w:abstractNumId="23" w15:restartNumberingAfterBreak="0">
+  <w:abstractNum w:abstractNumId="28" w15:restartNumberingAfterBreak="0">
     <w:nsid w:val="476B2996"/>
     <w:multiLevelType w:val="hybridMultilevel"/>
     <w:tmpl w:val="42B0E998"/>
@@ -4629,7 +5570,7 @@
       </w:rPr>
     </w:lvl>
   </w:abstractNum>
-  <w:abstractNum w:abstractNumId="24" w15:restartNumberingAfterBreak="0">
+  <w:abstractNum w:abstractNumId="29" w15:restartNumberingAfterBreak="0">
     <w:nsid w:val="49C37E45"/>
     <w:multiLevelType w:val="hybridMultilevel"/>
     <w:tmpl w:val="9AC85026"/>
@@ -4742,7 +5683,7 @@
       </w:rPr>
     </w:lvl>
   </w:abstractNum>
-  <w:abstractNum w:abstractNumId="25" w15:restartNumberingAfterBreak="0">
+  <w:abstractNum w:abstractNumId="30" w15:restartNumberingAfterBreak="0">
     <w:nsid w:val="4C25667C"/>
     <w:multiLevelType w:val="hybridMultilevel"/>
     <w:tmpl w:val="B49077C8"/>
@@ -4828,7 +5769,7 @@
       </w:pPr>
     </w:lvl>
   </w:abstractNum>
-  <w:abstractNum w:abstractNumId="26" w15:restartNumberingAfterBreak="0">
+  <w:abstractNum w:abstractNumId="31" w15:restartNumberingAfterBreak="0">
     <w:nsid w:val="4E722E94"/>
     <w:multiLevelType w:val="hybridMultilevel"/>
     <w:tmpl w:val="D2824AF2"/>
@@ -4941,7 +5882,7 @@
       </w:rPr>
     </w:lvl>
   </w:abstractNum>
-  <w:abstractNum w:abstractNumId="27" w15:restartNumberingAfterBreak="0">
+  <w:abstractNum w:abstractNumId="32" w15:restartNumberingAfterBreak="0">
     <w:nsid w:val="4FDB4508"/>
     <w:multiLevelType w:val="hybridMultilevel"/>
     <w:tmpl w:val="A444657C"/>
@@ -5030,7 +5971,7 @@
       </w:pPr>
     </w:lvl>
   </w:abstractNum>
-  <w:abstractNum w:abstractNumId="28" w15:restartNumberingAfterBreak="0">
+  <w:abstractNum w:abstractNumId="33" w15:restartNumberingAfterBreak="0">
     <w:nsid w:val="506E523B"/>
     <w:multiLevelType w:val="hybridMultilevel"/>
     <w:tmpl w:val="60644FE6"/>
@@ -5143,7 +6084,93 @@
       </w:rPr>
     </w:lvl>
   </w:abstractNum>
-  <w:abstractNum w:abstractNumId="29" w15:restartNumberingAfterBreak="0">
+  <w:abstractNum w:abstractNumId="34" w15:restartNumberingAfterBreak="0">
+    <w:nsid w:val="53176609"/>
+    <w:multiLevelType w:val="hybridMultilevel"/>
+    <w:tmpl w:val="8272C616"/>
+    <w:lvl w:ilvl="0" w:tplc="0409000F">
+      <w:start w:val="1"/>
+      <w:numFmt w:val="decimal"/>
+      <w:lvlText w:val="%1."/>
+      <w:lvlJc w:val="left"/>
+      <w:pPr>
+        <w:ind w:left="720" w:hanging="360"/>
+      </w:pPr>
+    </w:lvl>
+    <w:lvl w:ilvl="1" w:tplc="04090019" w:tentative="1">
+      <w:start w:val="1"/>
+      <w:numFmt w:val="lowerLetter"/>
+      <w:lvlText w:val="%2."/>
+      <w:lvlJc w:val="left"/>
+      <w:pPr>
+        <w:ind w:left="1440" w:hanging="360"/>
+      </w:pPr>
+    </w:lvl>
+    <w:lvl w:ilvl="2" w:tplc="0409001B" w:tentative="1">
+      <w:start w:val="1"/>
+      <w:numFmt w:val="lowerRoman"/>
+      <w:lvlText w:val="%3."/>
+      <w:lvlJc w:val="right"/>
+      <w:pPr>
+        <w:ind w:left="2160" w:hanging="180"/>
+      </w:pPr>
+    </w:lvl>
+    <w:lvl w:ilvl="3" w:tplc="0409000F" w:tentative="1">
+      <w:start w:val="1"/>
+      <w:numFmt w:val="decimal"/>
+      <w:lvlText w:val="%4."/>
+      <w:lvlJc w:val="left"/>
+      <w:pPr>
+        <w:ind w:left="2880" w:hanging="360"/>
+      </w:pPr>
+    </w:lvl>
+    <w:lvl w:ilvl="4" w:tplc="04090019" w:tentative="1">
+      <w:start w:val="1"/>
+      <w:numFmt w:val="lowerLetter"/>
+      <w:lvlText w:val="%5."/>
+      <w:lvlJc w:val="left"/>
+      <w:pPr>
+        <w:ind w:left="3600" w:hanging="360"/>
+      </w:pPr>
+    </w:lvl>
+    <w:lvl w:ilvl="5" w:tplc="0409001B" w:tentative="1">
+      <w:start w:val="1"/>
+      <w:numFmt w:val="lowerRoman"/>
+      <w:lvlText w:val="%6."/>
+      <w:lvlJc w:val="right"/>
+      <w:pPr>
+        <w:ind w:left="4320" w:hanging="180"/>
+      </w:pPr>
+    </w:lvl>
+    <w:lvl w:ilvl="6" w:tplc="0409000F" w:tentative="1">
+      <w:start w:val="1"/>
+      <w:numFmt w:val="decimal"/>
+      <w:lvlText w:val="%7."/>
+      <w:lvlJc w:val="left"/>
+      <w:pPr>
+        <w:ind w:left="5040" w:hanging="360"/>
+      </w:pPr>
+    </w:lvl>
+    <w:lvl w:ilvl="7" w:tplc="04090019" w:tentative="1">
+      <w:start w:val="1"/>
+      <w:numFmt w:val="lowerLetter"/>
+      <w:lvlText w:val="%8."/>
+      <w:lvlJc w:val="left"/>
+      <w:pPr>
+        <w:ind w:left="5760" w:hanging="360"/>
+      </w:pPr>
+    </w:lvl>
+    <w:lvl w:ilvl="8" w:tplc="0409001B" w:tentative="1">
+      <w:start w:val="1"/>
+      <w:numFmt w:val="lowerRoman"/>
+      <w:lvlText w:val="%9."/>
+      <w:lvlJc w:val="right"/>
+      <w:pPr>
+        <w:ind w:left="6480" w:hanging="180"/>
+      </w:pPr>
+    </w:lvl>
+  </w:abstractNum>
+  <w:abstractNum w:abstractNumId="35" w15:restartNumberingAfterBreak="0">
     <w:nsid w:val="54AF0F87"/>
     <w:multiLevelType w:val="hybridMultilevel"/>
     <w:tmpl w:val="6BB20B86"/>
@@ -5256,7 +6283,7 @@
       </w:rPr>
     </w:lvl>
   </w:abstractNum>
-  <w:abstractNum w:abstractNumId="30" w15:restartNumberingAfterBreak="0">
+  <w:abstractNum w:abstractNumId="36" w15:restartNumberingAfterBreak="0">
     <w:nsid w:val="55D5072D"/>
     <w:multiLevelType w:val="hybridMultilevel"/>
     <w:tmpl w:val="C10EC062"/>
@@ -5345,7 +6372,7 @@
       </w:pPr>
     </w:lvl>
   </w:abstractNum>
-  <w:abstractNum w:abstractNumId="31" w15:restartNumberingAfterBreak="0">
+  <w:abstractNum w:abstractNumId="37" w15:restartNumberingAfterBreak="0">
     <w:nsid w:val="5B1B7771"/>
     <w:multiLevelType w:val="multilevel"/>
     <w:tmpl w:val="F2AC522A"/>
@@ -5494,7 +6521,7 @@
       </w:rPr>
     </w:lvl>
   </w:abstractNum>
-  <w:abstractNum w:abstractNumId="32" w15:restartNumberingAfterBreak="0">
+  <w:abstractNum w:abstractNumId="38" w15:restartNumberingAfterBreak="0">
     <w:nsid w:val="5B354323"/>
     <w:multiLevelType w:val="hybridMultilevel"/>
     <w:tmpl w:val="2E4ED0D0"/>
@@ -5607,7 +6634,93 @@
       </w:rPr>
     </w:lvl>
   </w:abstractNum>
-  <w:abstractNum w:abstractNumId="33" w15:restartNumberingAfterBreak="0">
+  <w:abstractNum w:abstractNumId="39" w15:restartNumberingAfterBreak="0">
+    <w:nsid w:val="69802DF8"/>
+    <w:multiLevelType w:val="hybridMultilevel"/>
+    <w:tmpl w:val="58FAF91C"/>
+    <w:lvl w:ilvl="0" w:tplc="0409000F">
+      <w:start w:val="1"/>
+      <w:numFmt w:val="decimal"/>
+      <w:lvlText w:val="%1."/>
+      <w:lvlJc w:val="left"/>
+      <w:pPr>
+        <w:ind w:left="720" w:hanging="360"/>
+      </w:pPr>
+    </w:lvl>
+    <w:lvl w:ilvl="1" w:tplc="04090019" w:tentative="1">
+      <w:start w:val="1"/>
+      <w:numFmt w:val="lowerLetter"/>
+      <w:lvlText w:val="%2."/>
+      <w:lvlJc w:val="left"/>
+      <w:pPr>
+        <w:ind w:left="1440" w:hanging="360"/>
+      </w:pPr>
+    </w:lvl>
+    <w:lvl w:ilvl="2" w:tplc="0409001B" w:tentative="1">
+      <w:start w:val="1"/>
+      <w:numFmt w:val="lowerRoman"/>
+      <w:lvlText w:val="%3."/>
+      <w:lvlJc w:val="right"/>
+      <w:pPr>
+        <w:ind w:left="2160" w:hanging="180"/>
+      </w:pPr>
+    </w:lvl>
+    <w:lvl w:ilvl="3" w:tplc="0409000F" w:tentative="1">
+      <w:start w:val="1"/>
+      <w:numFmt w:val="decimal"/>
+      <w:lvlText w:val="%4."/>
+      <w:lvlJc w:val="left"/>
+      <w:pPr>
+        <w:ind w:left="2880" w:hanging="360"/>
+      </w:pPr>
+    </w:lvl>
+    <w:lvl w:ilvl="4" w:tplc="04090019" w:tentative="1">
+      <w:start w:val="1"/>
+      <w:numFmt w:val="lowerLetter"/>
+      <w:lvlText w:val="%5."/>
+      <w:lvlJc w:val="left"/>
+      <w:pPr>
+        <w:ind w:left="3600" w:hanging="360"/>
+      </w:pPr>
+    </w:lvl>
+    <w:lvl w:ilvl="5" w:tplc="0409001B" w:tentative="1">
+      <w:start w:val="1"/>
+      <w:numFmt w:val="lowerRoman"/>
+      <w:lvlText w:val="%6."/>
+      <w:lvlJc w:val="right"/>
+      <w:pPr>
+        <w:ind w:left="4320" w:hanging="180"/>
+      </w:pPr>
+    </w:lvl>
+    <w:lvl w:ilvl="6" w:tplc="0409000F" w:tentative="1">
+      <w:start w:val="1"/>
+      <w:numFmt w:val="decimal"/>
+      <w:lvlText w:val="%7."/>
+      <w:lvlJc w:val="left"/>
+      <w:pPr>
+        <w:ind w:left="5040" w:hanging="360"/>
+      </w:pPr>
+    </w:lvl>
+    <w:lvl w:ilvl="7" w:tplc="04090019" w:tentative="1">
+      <w:start w:val="1"/>
+      <w:numFmt w:val="lowerLetter"/>
+      <w:lvlText w:val="%8."/>
+      <w:lvlJc w:val="left"/>
+      <w:pPr>
+        <w:ind w:left="5760" w:hanging="360"/>
+      </w:pPr>
+    </w:lvl>
+    <w:lvl w:ilvl="8" w:tplc="0409001B" w:tentative="1">
+      <w:start w:val="1"/>
+      <w:numFmt w:val="lowerRoman"/>
+      <w:lvlText w:val="%9."/>
+      <w:lvlJc w:val="right"/>
+      <w:pPr>
+        <w:ind w:left="6480" w:hanging="180"/>
+      </w:pPr>
+    </w:lvl>
+  </w:abstractNum>
+  <w:abstractNum w:abstractNumId="40" w15:restartNumberingAfterBreak="0">
     <w:nsid w:val="69F8303C"/>
     <w:multiLevelType w:val="hybridMultilevel"/>
     <w:tmpl w:val="5902F2A6"/>
@@ -5720,7 +6833,7 @@
       </w:rPr>
     </w:lvl>
   </w:abstractNum>
-  <w:abstractNum w:abstractNumId="34" w15:restartNumberingAfterBreak="0">
+  <w:abstractNum w:abstractNumId="41" w15:restartNumberingAfterBreak="0">
     <w:nsid w:val="6C204FAD"/>
     <w:multiLevelType w:val="hybridMultilevel"/>
     <w:tmpl w:val="A5EE199A"/>
@@ -5833,7 +6946,7 @@
       </w:rPr>
     </w:lvl>
   </w:abstractNum>
-  <w:abstractNum w:abstractNumId="35" w15:restartNumberingAfterBreak="0">
+  <w:abstractNum w:abstractNumId="42" w15:restartNumberingAfterBreak="0">
     <w:nsid w:val="6E601CD6"/>
     <w:multiLevelType w:val="hybridMultilevel"/>
     <w:tmpl w:val="0246A328"/>
@@ -5946,7 +7059,7 @@
       </w:rPr>
     </w:lvl>
   </w:abstractNum>
-  <w:abstractNum w:abstractNumId="36" w15:restartNumberingAfterBreak="0">
+  <w:abstractNum w:abstractNumId="43" w15:restartNumberingAfterBreak="0">
     <w:nsid w:val="7047266F"/>
     <w:multiLevelType w:val="hybridMultilevel"/>
     <w:tmpl w:val="61487A68"/>
@@ -6059,7 +7172,7 @@
       </w:rPr>
     </w:lvl>
   </w:abstractNum>
-  <w:abstractNum w:abstractNumId="37" w15:restartNumberingAfterBreak="0">
+  <w:abstractNum w:abstractNumId="44" w15:restartNumberingAfterBreak="0">
     <w:nsid w:val="7663143C"/>
     <w:multiLevelType w:val="hybridMultilevel"/>
     <w:tmpl w:val="E1504364"/>
@@ -6145,7 +7258,7 @@
       </w:pPr>
     </w:lvl>
   </w:abstractNum>
-  <w:abstractNum w:abstractNumId="38" w15:restartNumberingAfterBreak="0">
+  <w:abstractNum w:abstractNumId="45" w15:restartNumberingAfterBreak="0">
     <w:nsid w:val="7A92071A"/>
     <w:multiLevelType w:val="hybridMultilevel"/>
     <w:tmpl w:val="8B2E0242"/>
@@ -6258,7 +7371,7 @@
       </w:rPr>
     </w:lvl>
   </w:abstractNum>
-  <w:abstractNum w:abstractNumId="39" w15:restartNumberingAfterBreak="0">
+  <w:abstractNum w:abstractNumId="46" w15:restartNumberingAfterBreak="0">
     <w:nsid w:val="7CF16F8A"/>
     <w:multiLevelType w:val="hybridMultilevel"/>
     <w:tmpl w:val="4E629428"/>
@@ -6372,123 +7485,144 @@
     </w:lvl>
   </w:abstractNum>
   <w:num w:numId="1">
+    <w:abstractNumId w:val="30"/>
+  </w:num>
+  <w:num w:numId="2">
+    <w:abstractNumId w:val="36"/>
+  </w:num>
+  <w:num w:numId="3">
+    <w:abstractNumId w:val="3"/>
+  </w:num>
+  <w:num w:numId="4">
+    <w:abstractNumId w:val="14"/>
+  </w:num>
+  <w:num w:numId="5">
+    <w:abstractNumId w:val="11"/>
+  </w:num>
+  <w:num w:numId="6">
+    <w:abstractNumId w:val="15"/>
+  </w:num>
+  <w:num w:numId="7">
+    <w:abstractNumId w:val="29"/>
+  </w:num>
+  <w:num w:numId="8">
+    <w:abstractNumId w:val="38"/>
+  </w:num>
+  <w:num w:numId="9">
+    <w:abstractNumId w:val="28"/>
+  </w:num>
+  <w:num w:numId="10">
+    <w:abstractNumId w:val="13"/>
+  </w:num>
+  <w:num w:numId="11">
+    <w:abstractNumId w:val="24"/>
+  </w:num>
+  <w:num w:numId="12">
+    <w:abstractNumId w:val="27"/>
+  </w:num>
+  <w:num w:numId="13">
+    <w:abstractNumId w:val="42"/>
+  </w:num>
+  <w:num w:numId="14">
+    <w:abstractNumId w:val="6"/>
+  </w:num>
+  <w:num w:numId="15">
+    <w:abstractNumId w:val="21"/>
+  </w:num>
+  <w:num w:numId="16">
+    <w:abstractNumId w:val="31"/>
+  </w:num>
+  <w:num w:numId="17">
+    <w:abstractNumId w:val="2"/>
+  </w:num>
+  <w:num w:numId="18">
+    <w:abstractNumId w:val="17"/>
+  </w:num>
+  <w:num w:numId="19">
+    <w:abstractNumId w:val="20"/>
+  </w:num>
+  <w:num w:numId="20">
+    <w:abstractNumId w:val="35"/>
+  </w:num>
+  <w:num w:numId="21">
+    <w:abstractNumId w:val="41"/>
+  </w:num>
+  <w:num w:numId="22">
+    <w:abstractNumId w:val="22"/>
+  </w:num>
+  <w:num w:numId="23">
+    <w:abstractNumId w:val="32"/>
+  </w:num>
+  <w:num w:numId="24">
+    <w:abstractNumId w:val="4"/>
+  </w:num>
+  <w:num w:numId="25">
+    <w:abstractNumId w:val="43"/>
+  </w:num>
+  <w:num w:numId="26">
+    <w:abstractNumId w:val="26"/>
+  </w:num>
+  <w:num w:numId="27">
+    <w:abstractNumId w:val="45"/>
+  </w:num>
+  <w:num w:numId="28">
+    <w:abstractNumId w:val="40"/>
+  </w:num>
+  <w:num w:numId="29">
     <w:abstractNumId w:val="25"/>
   </w:num>
-  <w:num w:numId="2">
-    <w:abstractNumId w:val="30"/>
-  </w:num>
-  <w:num w:numId="3">
-    <w:abstractNumId w:val="2"/>
-  </w:num>
-  <w:num w:numId="4">
-    <w:abstractNumId w:val="10"/>
-  </w:num>
-  <w:num w:numId="5">
-    <w:abstractNumId w:val="7"/>
-  </w:num>
-  <w:num w:numId="6">
-    <w:abstractNumId w:val="11"/>
-  </w:num>
-  <w:num w:numId="7">
-    <w:abstractNumId w:val="24"/>
-  </w:num>
-  <w:num w:numId="8">
-    <w:abstractNumId w:val="32"/>
-  </w:num>
-  <w:num w:numId="9">
-    <w:abstractNumId w:val="23"/>
-  </w:num>
-  <w:num w:numId="10">
-    <w:abstractNumId w:val="9"/>
-  </w:num>
-  <w:num w:numId="11">
-    <w:abstractNumId w:val="19"/>
-  </w:num>
-  <w:num w:numId="12">
-    <w:abstractNumId w:val="22"/>
-  </w:num>
-  <w:num w:numId="13">
-    <w:abstractNumId w:val="35"/>
-  </w:num>
-  <w:num w:numId="14">
-    <w:abstractNumId w:val="5"/>
-  </w:num>
-  <w:num w:numId="15">
-    <w:abstractNumId w:val="16"/>
-  </w:num>
-  <w:num w:numId="16">
-    <w:abstractNumId w:val="26"/>
-  </w:num>
-  <w:num w:numId="17">
-    <w:abstractNumId w:val="1"/>
-  </w:num>
-  <w:num w:numId="18">
-    <w:abstractNumId w:val="13"/>
-  </w:num>
-  <w:num w:numId="19">
-    <w:abstractNumId w:val="15"/>
-  </w:num>
-  <w:num w:numId="20">
-    <w:abstractNumId w:val="29"/>
-  </w:num>
-  <w:num w:numId="21">
-    <w:abstractNumId w:val="34"/>
-  </w:num>
-  <w:num w:numId="22">
-    <w:abstractNumId w:val="17"/>
-  </w:num>
-  <w:num w:numId="23">
-    <w:abstractNumId w:val="27"/>
-  </w:num>
-  <w:num w:numId="24">
-    <w:abstractNumId w:val="3"/>
-  </w:num>
-  <w:num w:numId="25">
-    <w:abstractNumId w:val="36"/>
-  </w:num>
-  <w:num w:numId="26">
-    <w:abstractNumId w:val="21"/>
-  </w:num>
-  <w:num w:numId="27">
-    <w:abstractNumId w:val="38"/>
-  </w:num>
-  <w:num w:numId="28">
-    <w:abstractNumId w:val="33"/>
-  </w:num>
-  <w:num w:numId="29">
-    <w:abstractNumId w:val="20"/>
-  </w:num>
   <w:num w:numId="30">
-    <w:abstractNumId w:val="8"/>
+    <w:abstractNumId w:val="12"/>
   </w:num>
   <w:num w:numId="31">
-    <w:abstractNumId w:val="4"/>
+    <w:abstractNumId w:val="5"/>
   </w:num>
   <w:num w:numId="32">
     <w:abstractNumId w:val="0"/>
   </w:num>
   <w:num w:numId="33">
+    <w:abstractNumId w:val="44"/>
+  </w:num>
+  <w:num w:numId="34">
     <w:abstractNumId w:val="37"/>
   </w:num>
-  <w:num w:numId="34">
-    <w:abstractNumId w:val="31"/>
-  </w:num>
   <w:num w:numId="35">
-    <w:abstractNumId w:val="28"/>
+    <w:abstractNumId w:val="33"/>
   </w:num>
   <w:num w:numId="36">
-    <w:abstractNumId w:val="12"/>
+    <w:abstractNumId w:val="16"/>
   </w:num>
   <w:num w:numId="37">
-    <w:abstractNumId w:val="6"/>
+    <w:abstractNumId w:val="7"/>
   </w:num>
   <w:num w:numId="38">
-    <w:abstractNumId w:val="14"/>
+    <w:abstractNumId w:val="19"/>
   </w:num>
   <w:num w:numId="39">
+    <w:abstractNumId w:val="23"/>
+  </w:num>
+  <w:num w:numId="40">
+    <w:abstractNumId w:val="46"/>
+  </w:num>
+  <w:num w:numId="41">
+    <w:abstractNumId w:val="9"/>
+  </w:num>
+  <w:num w:numId="42">
+    <w:abstractNumId w:val="1"/>
+  </w:num>
+  <w:num w:numId="43">
+    <w:abstractNumId w:val="10"/>
+  </w:num>
+  <w:num w:numId="44">
+    <w:abstractNumId w:val="8"/>
+  </w:num>
+  <w:num w:numId="45">
+    <w:abstractNumId w:val="34"/>
+  </w:num>
+  <w:num w:numId="46">
     <w:abstractNumId w:val="18"/>
   </w:num>
-  <w:num w:numId="40">
+  <w:num w:numId="47">
     <w:abstractNumId w:val="39"/>
   </w:num>
 </w:numbering>
@@ -6969,6 +8103,7 @@
   <w:style w:type="character" w:default="1" w:styleId="DefaultParagraphFont">
     <w:name w:val="Default Paragraph Font"/>
     <w:uiPriority w:val="1"/>
+    <w:semiHidden/>
     <w:unhideWhenUsed/>
   </w:style>
   <w:style w:type="table" w:default="1" w:styleId="TableNormal">
@@ -7089,6 +8224,37 @@
       <w:spacing w:val="-2"/>
       <w:sz w:val="24"/>
       <w:szCs w:val="24"/>
+    </w:rPr>
+  </w:style>
+  <w:style w:type="paragraph" w:styleId="Caption">
+    <w:name w:val="caption"/>
+    <w:basedOn w:val="Normal"/>
+    <w:next w:val="Normal"/>
+    <w:uiPriority w:val="35"/>
+    <w:unhideWhenUsed/>
+    <w:qFormat/>
+    <w:rsid w:val="004804E9"/>
+    <w:pPr>
+      <w:spacing w:before="0" w:after="200" w:line="240" w:lineRule="auto"/>
+    </w:pPr>
+    <w:rPr>
+      <w:i/>
+      <w:iCs/>
+      <w:color w:val="1F497D" w:themeColor="text2"/>
+      <w:sz w:val="18"/>
+      <w:szCs w:val="18"/>
+    </w:rPr>
+  </w:style>
+  <w:style w:type="character" w:styleId="FollowedHyperlink">
+    <w:name w:val="FollowedHyperlink"/>
+    <w:basedOn w:val="DefaultParagraphFont"/>
+    <w:uiPriority w:val="99"/>
+    <w:semiHidden/>
+    <w:unhideWhenUsed/>
+    <w:rsid w:val="0056529A"/>
+    <w:rPr>
+      <w:color w:val="800080" w:themeColor="followedHyperlink"/>
+      <w:u w:val="single"/>
     </w:rPr>
   </w:style>
 </w:styles>

</xml_diff>

<commit_message>
adressing the second question
</commit_message>
<xml_diff>
--- a/atr_2802_11.docx
+++ b/atr_2802_11.docx
@@ -504,20 +504,15 @@
       </w:r>
     </w:p>
     <w:p>
+      <w:proofErr w:type="spellStart"/>
+      <w:r>
+        <w:t>Vint</w:t>
+      </w:r>
+      <w:proofErr w:type="spellEnd"/>
+      <w:r>
+        <w:t xml:space="preserve"> Cerf and </w:t>
+      </w:r>
       <w:hyperlink r:id="rId14" w:history="1">
-        <w:proofErr w:type="spellStart"/>
-        <w:r>
-          <w:t>Vint</w:t>
-        </w:r>
-        <w:proofErr w:type="spellEnd"/>
-        <w:r>
-          <w:t xml:space="preserve"> Cerf</w:t>
-        </w:r>
-      </w:hyperlink>
-      <w:r>
-        <w:t> and </w:t>
-      </w:r>
-      <w:hyperlink r:id="rId15" w:history="1">
         <w:r>
           <w:t>Bob Kahn</w:t>
         </w:r>
@@ -525,7 +520,7 @@
       <w:r>
         <w:t> developed the first description of </w:t>
       </w:r>
-      <w:hyperlink r:id="rId16" w:history="1">
+      <w:hyperlink r:id="rId15" w:history="1">
         <w:r>
           <w:t>TCP</w:t>
         </w:r>
@@ -542,7 +537,7 @@
       <w:r>
         <w:t>In 1984, the </w:t>
       </w:r>
-      <w:hyperlink r:id="rId17" w:history="1">
+      <w:hyperlink r:id="rId16" w:history="1">
         <w:r>
           <w:t>National Science Foundation (NSF)</w:t>
         </w:r>
@@ -550,7 +545,7 @@
       <w:r>
         <w:t> commissioned the construction of a 1.5 megabit/second network which became known as </w:t>
       </w:r>
-      <w:hyperlink r:id="rId18" w:history="1">
+      <w:hyperlink r:id="rId17" w:history="1">
         <w:r>
           <w:t>NSFNET</w:t>
         </w:r>
@@ -558,7 +553,7 @@
       <w:r>
         <w:t>. In 1989 the US Federal Networking Council approved the interconnection of the NSFNET to the commercial </w:t>
       </w:r>
-      <w:hyperlink r:id="rId19" w:history="1">
+      <w:hyperlink r:id="rId18" w:history="1">
         <w:r>
           <w:t>MCI Mail</w:t>
         </w:r>
@@ -571,7 +566,7 @@
       <w:r>
         <w:t>Soon after, other commercial e-mail services were connected such as OnTyme, Telemail, and </w:t>
       </w:r>
-      <w:hyperlink r:id="rId20" w:history="1">
+      <w:hyperlink r:id="rId19" w:history="1">
         <w:r>
           <w:t>CompuServe</w:t>
         </w:r>
@@ -579,7 +574,7 @@
       <w:r>
         <w:t>. Three </w:t>
       </w:r>
-      <w:hyperlink r:id="rId21" w:history="1">
+      <w:hyperlink r:id="rId20" w:history="1">
         <w:r>
           <w:t>Internet Service Providers (ISPs)</w:t>
         </w:r>
@@ -587,7 +582,7 @@
       <w:r>
         <w:t> were also created: </w:t>
       </w:r>
-      <w:hyperlink r:id="rId22" w:history="1">
+      <w:hyperlink r:id="rId21" w:history="1">
         <w:r>
           <w:t>UUNET</w:t>
         </w:r>
@@ -595,7 +590,7 @@
       <w:r>
         <w:t>, </w:t>
       </w:r>
-      <w:hyperlink r:id="rId23" w:history="1">
+      <w:hyperlink r:id="rId22" w:history="1">
         <w:r>
           <w:t>PSINET</w:t>
         </w:r>
@@ -603,7 +598,7 @@
       <w:r>
         <w:t>, and </w:t>
       </w:r>
-      <w:hyperlink r:id="rId24" w:history="1">
+      <w:hyperlink r:id="rId23" w:history="1">
         <w:r>
           <w:t>CERFNET</w:t>
         </w:r>
@@ -616,7 +611,7 @@
       <w:r>
         <w:t>The ability of TCP/IP to work over virtually any pre-existing communication networks allowed for a great ease of growth, although the rapid growth of the Internet was due primarily to the availability of commercial routers from companies such as </w:t>
       </w:r>
-      <w:hyperlink r:id="rId25" w:history="1">
+      <w:hyperlink r:id="rId24" w:history="1">
         <w:r>
           <w:t>Cisco Systems</w:t>
         </w:r>
@@ -632,7 +627,7 @@
       <w:r>
         <w:t xml:space="preserve"> and </w:t>
       </w:r>
-      <w:hyperlink r:id="rId26" w:history="1">
+      <w:hyperlink r:id="rId25" w:history="1">
         <w:r>
           <w:t>Juniper</w:t>
         </w:r>
@@ -640,7 +635,7 @@
       <w:r>
         <w:t>, the availability of commercial </w:t>
       </w:r>
-      <w:hyperlink r:id="rId27" w:history="1">
+      <w:hyperlink r:id="rId26" w:history="1">
         <w:r>
           <w:t>Ethernet</w:t>
         </w:r>
@@ -648,7 +643,7 @@
       <w:r>
         <w:t> equipment for local-area networking and the widespread implementation of TCP/IP on the </w:t>
       </w:r>
-      <w:hyperlink r:id="rId28" w:history="1">
+      <w:hyperlink r:id="rId27" w:history="1">
         <w:r>
           <w:t>UNIX</w:t>
         </w:r>
@@ -684,11 +679,96 @@
         <w:keepNext/>
       </w:pPr>
       <w:r>
+        <w:rPr>
+          <w:noProof/>
+        </w:rPr>
         <w:drawing>
           <wp:inline distT="0" distB="0" distL="0" distR="0" wp14:anchorId="4640E5BD" wp14:editId="742560F6">
             <wp:extent cx="5943600" cy="1485265"/>
             <wp:effectExtent l="0" t="0" r="0" b="635"/>
             <wp:docPr id="5" name="Picture 5"/>
+            <wp:cNvGraphicFramePr>
+              <a:graphicFrameLocks xmlns:a="http://schemas.openxmlformats.org/drawingml/2006/main" noChangeAspect="1"/>
+            </wp:cNvGraphicFramePr>
+            <a:graphic xmlns:a="http://schemas.openxmlformats.org/drawingml/2006/main">
+              <a:graphicData uri="http://schemas.openxmlformats.org/drawingml/2006/picture">
+                <pic:pic xmlns:pic="http://schemas.openxmlformats.org/drawingml/2006/picture">
+                  <pic:nvPicPr>
+                    <pic:cNvPr id="1" name=""/>
+                    <pic:cNvPicPr/>
+                  </pic:nvPicPr>
+                  <pic:blipFill>
+                    <a:blip r:embed="rId28"/>
+                    <a:stretch>
+                      <a:fillRect/>
+                    </a:stretch>
+                  </pic:blipFill>
+                  <pic:spPr>
+                    <a:xfrm>
+                      <a:off x="0" y="0"/>
+                      <a:ext cx="5943600" cy="1485265"/>
+                    </a:xfrm>
+                    <a:prstGeom prst="rect">
+                      <a:avLst/>
+                    </a:prstGeom>
+                  </pic:spPr>
+                </pic:pic>
+              </a:graphicData>
+            </a:graphic>
+          </wp:inline>
+        </w:drawing>
+      </w:r>
+    </w:p>
+    <w:p>
+      <w:pPr>
+        <w:pStyle w:val="Caption"/>
+        <w:rPr>
+          <w:noProof/>
+        </w:rPr>
+      </w:pPr>
+      <w:r>
+        <w:t xml:space="preserve">Figure </w:t>
+      </w:r>
+      <w:fldSimple w:instr=" SEQ Figure \* ARABIC ">
+        <w:r>
+          <w:rPr>
+            <w:noProof/>
+          </w:rPr>
+          <w:t>1</w:t>
+        </w:r>
+      </w:fldSimple>
+      <w:r>
+        <w:t xml:space="preserve"> Google</w:t>
+      </w:r>
+      <w:r>
+        <w:rPr>
+          <w:noProof/>
+        </w:rPr>
+        <w:t xml:space="preserve"> 1998</w:t>
+      </w:r>
+    </w:p>
+    <w:p>
+      <w:r>
+        <w:t>The Google website in 1998 was made using only html since there was no CSS. It was not that much attractive to the user as it is today.</w:t>
+      </w:r>
+      <w:r>
+        <w:t xml:space="preserve"> Its was not the stable version but the beta version available to the users.</w:t>
+      </w:r>
+    </w:p>
+    <w:p>
+      <w:pPr>
+        <w:keepNext/>
+        <w:shd w:val="clear" w:color="auto" w:fill="auto"/>
+      </w:pPr>
+      <w:r>
+        <w:rPr>
+          <w:noProof/>
+        </w:rPr>
+        <w:drawing>
+          <wp:inline distT="0" distB="0" distL="0" distR="0" wp14:anchorId="053DBC75" wp14:editId="6BBF78BF">
+            <wp:extent cx="5943600" cy="2007235"/>
+            <wp:effectExtent l="0" t="0" r="0" b="0"/>
+            <wp:docPr id="3" name="Picture 3"/>
             <wp:cNvGraphicFramePr>
               <a:graphicFrameLocks xmlns:a="http://schemas.openxmlformats.org/drawingml/2006/main" noChangeAspect="1"/>
             </wp:cNvGraphicFramePr>
@@ -708,7 +788,7 @@
                   <pic:spPr>
                     <a:xfrm>
                       <a:off x="0" y="0"/>
-                      <a:ext cx="5943600" cy="1485265"/>
+                      <a:ext cx="5943600" cy="2007235"/>
                     </a:xfrm>
                     <a:prstGeom prst="rect">
                       <a:avLst/>
@@ -733,30 +813,82 @@
           <w:rPr>
             <w:noProof/>
           </w:rPr>
-          <w:t>1</w:t>
+          <w:t>2</w:t>
         </w:r>
       </w:fldSimple>
       <w:r>
-        <w:t xml:space="preserve"> Google</w:t>
-      </w:r>
+        <w:t xml:space="preserve"> Google 2010</w:t>
+      </w:r>
+    </w:p>
+    <w:p>
+      <w:r>
+        <w:t>In 2010 google was different by many things from the 1998. Some of them are:</w:t>
+      </w:r>
+    </w:p>
+    <w:p>
+      <w:pPr>
+        <w:pStyle w:val="ListParagraph"/>
+        <w:numPr>
+          <w:ilvl w:val="0"/>
+          <w:numId w:val="48"/>
+        </w:numPr>
+      </w:pPr>
+      <w:r>
+        <w:t>A nav bar was available at the left top corner.</w:t>
+      </w:r>
+    </w:p>
+    <w:p>
+      <w:pPr>
+        <w:pStyle w:val="ListParagraph"/>
+        <w:numPr>
+          <w:ilvl w:val="0"/>
+          <w:numId w:val="48"/>
+        </w:numPr>
+      </w:pPr>
+      <w:r>
+        <w:t>Advanced search was available.</w:t>
+      </w:r>
+    </w:p>
+    <w:p>
+      <w:r>
+        <w:t>G</w:t>
+      </w:r>
+      <w:r>
+        <w:t>oogle in 2010 was more attractive</w:t>
+      </w:r>
+      <w:r>
+        <w:t xml:space="preserve"> and </w:t>
+      </w:r>
+      <w:proofErr w:type="gramStart"/>
+      <w:r>
+        <w:t xml:space="preserve">responsive </w:t>
+      </w:r>
+      <w:r>
+        <w:t xml:space="preserve"> than</w:t>
+      </w:r>
+      <w:proofErr w:type="gramEnd"/>
+      <w:r>
+        <w:t xml:space="preserve"> it was in 1998</w:t>
+      </w:r>
+      <w:r>
+        <w:t>.</w:t>
+      </w:r>
+    </w:p>
+    <w:p>
+      <w:pPr>
+        <w:keepNext/>
+        <w:shd w:val="clear" w:color="auto" w:fill="auto"/>
+      </w:pPr>
       <w:r>
         <w:rPr>
           <w:noProof/>
         </w:rPr>
-        <w:t xml:space="preserve"> 1998</w:t>
-      </w:r>
-    </w:p>
-    <w:p>
-      <w:pPr>
-        <w:keepNext/>
-        <w:shd w:val="clear" w:color="auto" w:fill="auto"/>
-      </w:pPr>
-      <w:r>
+        <w:lastRenderedPageBreak/>
         <w:drawing>
-          <wp:inline distT="0" distB="0" distL="0" distR="0" wp14:anchorId="053DBC75" wp14:editId="6BBF78BF">
-            <wp:extent cx="5943600" cy="2007235"/>
-            <wp:effectExtent l="0" t="0" r="0" b="0"/>
-            <wp:docPr id="3" name="Picture 3"/>
+          <wp:inline distT="0" distB="0" distL="0" distR="0" wp14:anchorId="2061C33B" wp14:editId="618B6B6C">
+            <wp:extent cx="5403850" cy="1979680"/>
+            <wp:effectExtent l="0" t="0" r="6350" b="1905"/>
+            <wp:docPr id="6" name="Picture 6"/>
             <wp:cNvGraphicFramePr>
               <a:graphicFrameLocks xmlns:a="http://schemas.openxmlformats.org/drawingml/2006/main" noChangeAspect="1"/>
             </wp:cNvGraphicFramePr>
@@ -776,7 +908,7 @@
                   <pic:spPr>
                     <a:xfrm>
                       <a:off x="0" y="0"/>
-                      <a:ext cx="5943600" cy="2007235"/>
+                      <a:ext cx="5408931" cy="1981541"/>
                     </a:xfrm>
                     <a:prstGeom prst="rect">
                       <a:avLst/>
@@ -801,24 +933,51 @@
           <w:rPr>
             <w:noProof/>
           </w:rPr>
-          <w:t>2</w:t>
+          <w:t>3</w:t>
         </w:r>
       </w:fldSimple>
       <w:r>
-        <w:t xml:space="preserve"> Google 2010</w:t>
+        <w:t xml:space="preserve"> Google 2020</w:t>
+      </w:r>
+    </w:p>
+    <w:p>
+      <w:r>
+        <w:t>Now in 2020 google is the most popular search engine</w:t>
+      </w:r>
+      <w:r>
+        <w:t>,</w:t>
+      </w:r>
+      <w:r>
+        <w:t xml:space="preserve"> </w:t>
+      </w:r>
+      <w:r>
+        <w:t xml:space="preserve">an average internet user conducts between 3 and 4 Google searches per day. </w:t>
+      </w:r>
+      <w:r>
+        <w:t xml:space="preserve">The website is made using both html and </w:t>
+      </w:r>
+      <w:r>
+        <w:t>CSS. And new HTML5 elements are used. It is now more attractive to the user than it was ever before.</w:t>
+      </w:r>
+    </w:p>
+    <w:p>
+      <w:pPr>
+        <w:pStyle w:val="Heading2"/>
+      </w:pPr>
+      <w:r>
+        <w:t>YouTube</w:t>
       </w:r>
     </w:p>
     <w:p>
       <w:pPr>
         <w:keepNext/>
-        <w:shd w:val="clear" w:color="auto" w:fill="auto"/>
       </w:pPr>
       <w:r>
         <w:drawing>
-          <wp:inline distT="0" distB="0" distL="0" distR="0" wp14:anchorId="2061C33B" wp14:editId="618B6B6C">
-            <wp:extent cx="5403850" cy="1979680"/>
-            <wp:effectExtent l="0" t="0" r="6350" b="1905"/>
-            <wp:docPr id="6" name="Picture 6"/>
+          <wp:inline distT="0" distB="0" distL="0" distR="0" wp14:anchorId="2E438329" wp14:editId="671ADB72">
+            <wp:extent cx="4800600" cy="3849033"/>
+            <wp:effectExtent l="0" t="0" r="0" b="0"/>
+            <wp:docPr id="2" name="Picture 2"/>
             <wp:cNvGraphicFramePr>
               <a:graphicFrameLocks xmlns:a="http://schemas.openxmlformats.org/drawingml/2006/main" noChangeAspect="1"/>
             </wp:cNvGraphicFramePr>
@@ -838,7 +997,7 @@
                   <pic:spPr>
                     <a:xfrm>
                       <a:off x="0" y="0"/>
-                      <a:ext cx="5408931" cy="1981541"/>
+                      <a:ext cx="4814268" cy="3859992"/>
                     </a:xfrm>
                     <a:prstGeom prst="rect">
                       <a:avLst/>
@@ -863,20 +1022,693 @@
           <w:rPr>
             <w:noProof/>
           </w:rPr>
-          <w:t>3</w:t>
+          <w:t>4</w:t>
         </w:r>
       </w:fldSimple>
       <w:r>
-        <w:t xml:space="preserve"> Google 2020</w:t>
-      </w:r>
-    </w:p>
-    <w:p>
-      <w:pPr>
-        <w:shd w:val="clear" w:color="auto" w:fill="auto"/>
-      </w:pPr>
+        <w:t xml:space="preserve"> YouTube 2006</w:t>
+      </w:r>
+    </w:p>
+    <w:p>
       <w:r>
         <w:lastRenderedPageBreak/>
-        <w:t>As we can see from the above pictures the home page of google has changed a lot from 1998 to 2020.</w:t>
+        <w:t xml:space="preserve">Since the new HTML5 video and audio elements were not available in 2006 to watch a video in YouTube </w:t>
+      </w:r>
+      <w:r>
+        <w:rPr>
+          <w:b/>
+          <w:bCs/>
+          <w:i/>
+          <w:iCs/>
+        </w:rPr>
+        <w:t>Adobe Flash Player</w:t>
+      </w:r>
+      <w:r>
+        <w:t xml:space="preserve"> have to be installed in the browser. All the videos have ratings given by the user. To give rate to videos a user must log in into his account. </w:t>
+      </w:r>
+      <w:r>
+        <w:t>In addition to ratings videos have comments and favorited.</w:t>
+      </w:r>
+    </w:p>
+    <w:p>
+      <w:pPr>
+        <w:keepNext/>
+      </w:pPr>
+      <w:r>
+        <w:drawing>
+          <wp:inline distT="0" distB="0" distL="0" distR="0" wp14:anchorId="45050B0C" wp14:editId="3A7FF251">
+            <wp:extent cx="5943600" cy="4206240"/>
+            <wp:effectExtent l="0" t="0" r="0" b="3810"/>
+            <wp:docPr id="4" name="Picture 4"/>
+            <wp:cNvGraphicFramePr>
+              <a:graphicFrameLocks xmlns:a="http://schemas.openxmlformats.org/drawingml/2006/main" noChangeAspect="1"/>
+            </wp:cNvGraphicFramePr>
+            <a:graphic xmlns:a="http://schemas.openxmlformats.org/drawingml/2006/main">
+              <a:graphicData uri="http://schemas.openxmlformats.org/drawingml/2006/picture">
+                <pic:pic xmlns:pic="http://schemas.openxmlformats.org/drawingml/2006/picture">
+                  <pic:nvPicPr>
+                    <pic:cNvPr id="1" name=""/>
+                    <pic:cNvPicPr/>
+                  </pic:nvPicPr>
+                  <pic:blipFill>
+                    <a:blip r:embed="rId32"/>
+                    <a:stretch>
+                      <a:fillRect/>
+                    </a:stretch>
+                  </pic:blipFill>
+                  <pic:spPr>
+                    <a:xfrm>
+                      <a:off x="0" y="0"/>
+                      <a:ext cx="5943600" cy="4206240"/>
+                    </a:xfrm>
+                    <a:prstGeom prst="rect">
+                      <a:avLst/>
+                    </a:prstGeom>
+                  </pic:spPr>
+                </pic:pic>
+              </a:graphicData>
+            </a:graphic>
+          </wp:inline>
+        </w:drawing>
+      </w:r>
+    </w:p>
+    <w:p>
+      <w:pPr>
+        <w:pStyle w:val="Caption"/>
+      </w:pPr>
+      <w:r>
+        <w:t xml:space="preserve">Figure </w:t>
+      </w:r>
+      <w:fldSimple w:instr=" SEQ Figure \* ARABIC ">
+        <w:r>
+          <w:rPr>
+            <w:noProof/>
+          </w:rPr>
+          <w:t>5</w:t>
+        </w:r>
+      </w:fldSimple>
+      <w:r>
+        <w:t xml:space="preserve"> YouTube 2013</w:t>
+      </w:r>
+    </w:p>
+    <w:p>
+      <w:r>
+        <w:t>In 2013 YouTube has improved in a lot of ways compared to the 2006. some of them are:</w:t>
+      </w:r>
+    </w:p>
+    <w:p>
+      <w:pPr>
+        <w:pStyle w:val="ListParagraph"/>
+        <w:numPr>
+          <w:ilvl w:val="0"/>
+          <w:numId w:val="49"/>
+        </w:numPr>
+      </w:pPr>
+      <w:r>
+        <w:t xml:space="preserve">Likes comments were available. </w:t>
+      </w:r>
+    </w:p>
+    <w:p>
+      <w:pPr>
+        <w:pStyle w:val="ListParagraph"/>
+        <w:numPr>
+          <w:ilvl w:val="0"/>
+          <w:numId w:val="49"/>
+        </w:numPr>
+      </w:pPr>
+      <w:r>
+        <w:t>Favorited and ratings were replaced by likes and dislikes</w:t>
+      </w:r>
+    </w:p>
+    <w:p>
+      <w:pPr>
+        <w:pStyle w:val="ListParagraph"/>
+        <w:numPr>
+          <w:ilvl w:val="0"/>
+          <w:numId w:val="49"/>
+        </w:numPr>
+      </w:pPr>
+      <w:r>
+        <w:t>Subscription to channels was available to the viewers</w:t>
+      </w:r>
+    </w:p>
+    <w:p>
+      <w:pPr>
+        <w:pStyle w:val="ListParagraph"/>
+        <w:numPr>
+          <w:ilvl w:val="0"/>
+          <w:numId w:val="49"/>
+        </w:numPr>
+      </w:pPr>
+      <w:r>
+        <w:t>The nav bar which was on the top moved to the left side</w:t>
+      </w:r>
+    </w:p>
+    <w:p>
+      <w:pPr>
+        <w:pStyle w:val="ListParagraph"/>
+        <w:keepNext/>
+      </w:pPr>
+      <w:r>
+        <w:lastRenderedPageBreak/>
+        <w:drawing>
+          <wp:inline distT="0" distB="0" distL="0" distR="0" wp14:anchorId="0466F402" wp14:editId="107F85B7">
+            <wp:extent cx="5943600" cy="3498215"/>
+            <wp:effectExtent l="0" t="0" r="0" b="6985"/>
+            <wp:docPr id="7" name="Picture 7"/>
+            <wp:cNvGraphicFramePr>
+              <a:graphicFrameLocks xmlns:a="http://schemas.openxmlformats.org/drawingml/2006/main" noChangeAspect="1"/>
+            </wp:cNvGraphicFramePr>
+            <a:graphic xmlns:a="http://schemas.openxmlformats.org/drawingml/2006/main">
+              <a:graphicData uri="http://schemas.openxmlformats.org/drawingml/2006/picture">
+                <pic:pic xmlns:pic="http://schemas.openxmlformats.org/drawingml/2006/picture">
+                  <pic:nvPicPr>
+                    <pic:cNvPr id="1" name=""/>
+                    <pic:cNvPicPr/>
+                  </pic:nvPicPr>
+                  <pic:blipFill>
+                    <a:blip r:embed="rId33"/>
+                    <a:stretch>
+                      <a:fillRect/>
+                    </a:stretch>
+                  </pic:blipFill>
+                  <pic:spPr>
+                    <a:xfrm>
+                      <a:off x="0" y="0"/>
+                      <a:ext cx="5943600" cy="3498215"/>
+                    </a:xfrm>
+                    <a:prstGeom prst="rect">
+                      <a:avLst/>
+                    </a:prstGeom>
+                  </pic:spPr>
+                </pic:pic>
+              </a:graphicData>
+            </a:graphic>
+          </wp:inline>
+        </w:drawing>
+      </w:r>
+    </w:p>
+    <w:p>
+      <w:pPr>
+        <w:pStyle w:val="Caption"/>
+      </w:pPr>
+      <w:r>
+        <w:t xml:space="preserve">Figure </w:t>
+      </w:r>
+      <w:fldSimple w:instr=" SEQ Figure \* ARABIC ">
+        <w:r>
+          <w:rPr>
+            <w:noProof/>
+          </w:rPr>
+          <w:t>6</w:t>
+        </w:r>
+      </w:fldSimple>
+      <w:r>
+        <w:t xml:space="preserve"> YouTube 2020</w:t>
+      </w:r>
+    </w:p>
+    <w:p>
+      <w:r>
+        <w:t xml:space="preserve">In 2020 </w:t>
+      </w:r>
+      <w:r>
+        <w:t>The total number of people who use YouTube – 1,300,000,000</w:t>
+      </w:r>
+      <w:r>
+        <w:t xml:space="preserve"> and </w:t>
+      </w:r>
+      <w:r>
+        <w:t>300 hours of video are uploaded to YouTube every minute</w:t>
+      </w:r>
+      <w:r>
+        <w:t xml:space="preserve">. </w:t>
+      </w:r>
+      <w:r>
+        <w:t xml:space="preserve">HTML5 audio and video elements are available as a result videos can be played with out using flash players. </w:t>
+      </w:r>
+      <w:r>
+        <w:t>YouTube has a feature called dark mode for people who prefer dark over light and for usage in a low-level light.</w:t>
+      </w:r>
+    </w:p>
+    <w:p>
+      <w:pPr>
+        <w:pStyle w:val="Heading2"/>
+      </w:pPr>
+      <w:r>
+        <w:lastRenderedPageBreak/>
+        <w:t>W3schools</w:t>
+      </w:r>
+    </w:p>
+    <w:p>
+      <w:pPr>
+        <w:keepNext/>
+      </w:pPr>
+      <w:r>
+        <w:drawing>
+          <wp:inline distT="0" distB="0" distL="0" distR="0" wp14:anchorId="2FDE4912" wp14:editId="270AD6B3">
+            <wp:extent cx="5943600" cy="3688080"/>
+            <wp:effectExtent l="0" t="0" r="0" b="7620"/>
+            <wp:docPr id="8" name="Picture 8"/>
+            <wp:cNvGraphicFramePr>
+              <a:graphicFrameLocks xmlns:a="http://schemas.openxmlformats.org/drawingml/2006/main" noChangeAspect="1"/>
+            </wp:cNvGraphicFramePr>
+            <a:graphic xmlns:a="http://schemas.openxmlformats.org/drawingml/2006/main">
+              <a:graphicData uri="http://schemas.openxmlformats.org/drawingml/2006/picture">
+                <pic:pic xmlns:pic="http://schemas.openxmlformats.org/drawingml/2006/picture">
+                  <pic:nvPicPr>
+                    <pic:cNvPr id="1" name=""/>
+                    <pic:cNvPicPr/>
+                  </pic:nvPicPr>
+                  <pic:blipFill>
+                    <a:blip r:embed="rId34"/>
+                    <a:stretch>
+                      <a:fillRect/>
+                    </a:stretch>
+                  </pic:blipFill>
+                  <pic:spPr>
+                    <a:xfrm>
+                      <a:off x="0" y="0"/>
+                      <a:ext cx="5943600" cy="3688080"/>
+                    </a:xfrm>
+                    <a:prstGeom prst="rect">
+                      <a:avLst/>
+                    </a:prstGeom>
+                  </pic:spPr>
+                </pic:pic>
+              </a:graphicData>
+            </a:graphic>
+          </wp:inline>
+        </w:drawing>
+      </w:r>
+    </w:p>
+    <w:p>
+      <w:pPr>
+        <w:pStyle w:val="Caption"/>
+      </w:pPr>
+      <w:r>
+        <w:t xml:space="preserve">Figure </w:t>
+      </w:r>
+      <w:fldSimple w:instr=" SEQ Figure \* ARABIC ">
+        <w:r>
+          <w:rPr>
+            <w:noProof/>
+          </w:rPr>
+          <w:t>7</w:t>
+        </w:r>
+      </w:fldSimple>
+      <w:r>
+        <w:t xml:space="preserve"> w3schools 2000</w:t>
+      </w:r>
+    </w:p>
+    <w:p>
+      <w:r>
+        <w:t>1999 was the beginning year of e-learning and w3schools was one of the free web-based e-learning websites. The website was made using the table method of html without using CSS.</w:t>
+      </w:r>
+    </w:p>
+    <w:p>
+      <w:pPr>
+        <w:keepNext/>
+      </w:pPr>
+      <w:r>
+        <w:drawing>
+          <wp:inline distT="0" distB="0" distL="0" distR="0" wp14:anchorId="458D529E" wp14:editId="6577850A">
+            <wp:extent cx="4901398" cy="2635250"/>
+            <wp:effectExtent l="0" t="0" r="0" b="0"/>
+            <wp:docPr id="9" name="Picture 9"/>
+            <wp:cNvGraphicFramePr>
+              <a:graphicFrameLocks xmlns:a="http://schemas.openxmlformats.org/drawingml/2006/main" noChangeAspect="1"/>
+            </wp:cNvGraphicFramePr>
+            <a:graphic xmlns:a="http://schemas.openxmlformats.org/drawingml/2006/main">
+              <a:graphicData uri="http://schemas.openxmlformats.org/drawingml/2006/picture">
+                <pic:pic xmlns:pic="http://schemas.openxmlformats.org/drawingml/2006/picture">
+                  <pic:nvPicPr>
+                    <pic:cNvPr id="1" name=""/>
+                    <pic:cNvPicPr/>
+                  </pic:nvPicPr>
+                  <pic:blipFill>
+                    <a:blip r:embed="rId35"/>
+                    <a:stretch>
+                      <a:fillRect/>
+                    </a:stretch>
+                  </pic:blipFill>
+                  <pic:spPr>
+                    <a:xfrm>
+                      <a:off x="0" y="0"/>
+                      <a:ext cx="4918371" cy="2644375"/>
+                    </a:xfrm>
+                    <a:prstGeom prst="rect">
+                      <a:avLst/>
+                    </a:prstGeom>
+                  </pic:spPr>
+                </pic:pic>
+              </a:graphicData>
+            </a:graphic>
+          </wp:inline>
+        </w:drawing>
+      </w:r>
+    </w:p>
+    <w:p>
+      <w:pPr>
+        <w:pStyle w:val="Caption"/>
+      </w:pPr>
+      <w:r>
+        <w:t xml:space="preserve">Figure </w:t>
+      </w:r>
+      <w:fldSimple w:instr=" SEQ Figure \* ARABIC ">
+        <w:r>
+          <w:rPr>
+            <w:noProof/>
+          </w:rPr>
+          <w:t>8</w:t>
+        </w:r>
+      </w:fldSimple>
+      <w:r>
+        <w:t xml:space="preserve"> w3schools 2010</w:t>
+      </w:r>
+    </w:p>
+    <w:p>
+      <w:r>
+        <w:lastRenderedPageBreak/>
+        <w:t xml:space="preserve">In 2010 </w:t>
+      </w:r>
+      <w:r>
+        <w:t>w3schools had many additional features compared with the 2000 w3schools. It had interactive Navbar at the top, a search input and the website was much more attractive</w:t>
+      </w:r>
+      <w:r>
+        <w:t>. It has a feature called try it your self in which a user can try the examples in different ways on the browser.</w:t>
+      </w:r>
+    </w:p>
+    <w:p>
+      <w:pPr>
+        <w:keepNext/>
+      </w:pPr>
+      <w:r>
+        <w:drawing>
+          <wp:inline distT="0" distB="0" distL="0" distR="0" wp14:anchorId="509AEBA5" wp14:editId="2A269D2D">
+            <wp:extent cx="5943600" cy="2590800"/>
+            <wp:effectExtent l="0" t="0" r="0" b="0"/>
+            <wp:docPr id="10" name="Picture 10"/>
+            <wp:cNvGraphicFramePr>
+              <a:graphicFrameLocks xmlns:a="http://schemas.openxmlformats.org/drawingml/2006/main" noChangeAspect="1"/>
+            </wp:cNvGraphicFramePr>
+            <a:graphic xmlns:a="http://schemas.openxmlformats.org/drawingml/2006/main">
+              <a:graphicData uri="http://schemas.openxmlformats.org/drawingml/2006/picture">
+                <pic:pic xmlns:pic="http://schemas.openxmlformats.org/drawingml/2006/picture">
+                  <pic:nvPicPr>
+                    <pic:cNvPr id="1" name=""/>
+                    <pic:cNvPicPr/>
+                  </pic:nvPicPr>
+                  <pic:blipFill>
+                    <a:blip r:embed="rId36"/>
+                    <a:stretch>
+                      <a:fillRect/>
+                    </a:stretch>
+                  </pic:blipFill>
+                  <pic:spPr>
+                    <a:xfrm>
+                      <a:off x="0" y="0"/>
+                      <a:ext cx="5943600" cy="2590800"/>
+                    </a:xfrm>
+                    <a:prstGeom prst="rect">
+                      <a:avLst/>
+                    </a:prstGeom>
+                  </pic:spPr>
+                </pic:pic>
+              </a:graphicData>
+            </a:graphic>
+          </wp:inline>
+        </w:drawing>
+      </w:r>
+    </w:p>
+    <w:p>
+      <w:pPr>
+        <w:pStyle w:val="Caption"/>
+      </w:pPr>
+      <w:r>
+        <w:t xml:space="preserve">Figure </w:t>
+      </w:r>
+      <w:fldSimple w:instr=" SEQ Figure \* ARABIC ">
+        <w:r>
+          <w:rPr>
+            <w:noProof/>
+          </w:rPr>
+          <w:t>9</w:t>
+        </w:r>
+      </w:fldSimple>
+      <w:r>
+        <w:t xml:space="preserve"> w3schools 2020</w:t>
+      </w:r>
+    </w:p>
+    <w:p>
+      <w:r>
+        <w:t xml:space="preserve">In 2020 w3schools is one of the largest web developer sites. The web site is interactive and responsive </w:t>
+      </w:r>
+      <w:r>
+        <w:t>which makes it easy to be used by smaller devices. It has compilers for different programing languages in the website to make it easier to try programs on the browser.</w:t>
+      </w:r>
+    </w:p>
+    <w:p>
+      <w:pPr>
+        <w:pStyle w:val="Heading2"/>
+      </w:pPr>
+      <w:r>
+        <w:t xml:space="preserve"> </w:t>
+      </w:r>
+      <w:r>
+        <w:t xml:space="preserve">Amazon </w:t>
+      </w:r>
+    </w:p>
+    <w:p>
+      <w:pPr>
+        <w:keepNext/>
+      </w:pPr>
+      <w:r>
+        <w:drawing>
+          <wp:inline distT="0" distB="0" distL="0" distR="0" wp14:anchorId="7B0F8AF9" wp14:editId="5CA4E10F">
+            <wp:extent cx="5943600" cy="2736215"/>
+            <wp:effectExtent l="0" t="0" r="0" b="6985"/>
+            <wp:docPr id="12" name="Picture 12"/>
+            <wp:cNvGraphicFramePr>
+              <a:graphicFrameLocks xmlns:a="http://schemas.openxmlformats.org/drawingml/2006/main" noChangeAspect="1"/>
+            </wp:cNvGraphicFramePr>
+            <a:graphic xmlns:a="http://schemas.openxmlformats.org/drawingml/2006/main">
+              <a:graphicData uri="http://schemas.openxmlformats.org/drawingml/2006/picture">
+                <pic:pic xmlns:pic="http://schemas.openxmlformats.org/drawingml/2006/picture">
+                  <pic:nvPicPr>
+                    <pic:cNvPr id="1" name=""/>
+                    <pic:cNvPicPr/>
+                  </pic:nvPicPr>
+                  <pic:blipFill>
+                    <a:blip r:embed="rId37"/>
+                    <a:stretch>
+                      <a:fillRect/>
+                    </a:stretch>
+                  </pic:blipFill>
+                  <pic:spPr>
+                    <a:xfrm>
+                      <a:off x="0" y="0"/>
+                      <a:ext cx="5943600" cy="2736215"/>
+                    </a:xfrm>
+                    <a:prstGeom prst="rect">
+                      <a:avLst/>
+                    </a:prstGeom>
+                  </pic:spPr>
+                </pic:pic>
+              </a:graphicData>
+            </a:graphic>
+          </wp:inline>
+        </w:drawing>
+      </w:r>
+    </w:p>
+    <w:p>
+      <w:pPr>
+        <w:pStyle w:val="Caption"/>
+      </w:pPr>
+      <w:r>
+        <w:t xml:space="preserve">Figure </w:t>
+      </w:r>
+      <w:fldSimple w:instr=" SEQ Figure \* ARABIC ">
+        <w:r>
+          <w:rPr>
+            <w:noProof/>
+          </w:rPr>
+          <w:t>10</w:t>
+        </w:r>
+      </w:fldSimple>
+      <w:r>
+        <w:t xml:space="preserve"> Amazon 2000</w:t>
+      </w:r>
+    </w:p>
+    <w:p>
+      <w:r>
+        <w:lastRenderedPageBreak/>
+        <w:t>In 2000 amazon was not as popular as it is today there were not as many product</w:t>
+      </w:r>
+      <w:r>
+        <w:t>s</w:t>
+      </w:r>
+      <w:r>
+        <w:t xml:space="preserve"> and users as there are today. </w:t>
+      </w:r>
+      <w:r>
+        <w:t xml:space="preserve">On searching for a product, a user can search either from all the products or he can filter them using the drop-down menu. Using the website in smaller devices was difficult and there were some contents that </w:t>
+      </w:r>
+      <w:proofErr w:type="spellStart"/>
+      <w:r>
+        <w:t>can not</w:t>
+      </w:r>
+      <w:proofErr w:type="spellEnd"/>
+      <w:r>
+        <w:t xml:space="preserve"> be clearly seen.</w:t>
+      </w:r>
+    </w:p>
+    <w:p>
+      <w:pPr>
+        <w:keepNext/>
+      </w:pPr>
+      <w:r>
+        <w:drawing>
+          <wp:inline distT="0" distB="0" distL="0" distR="0" wp14:anchorId="1EBCD984" wp14:editId="36BE42B1">
+            <wp:extent cx="5943600" cy="2656840"/>
+            <wp:effectExtent l="0" t="0" r="0" b="0"/>
+            <wp:docPr id="11" name="Picture 11"/>
+            <wp:cNvGraphicFramePr>
+              <a:graphicFrameLocks xmlns:a="http://schemas.openxmlformats.org/drawingml/2006/main" noChangeAspect="1"/>
+            </wp:cNvGraphicFramePr>
+            <a:graphic xmlns:a="http://schemas.openxmlformats.org/drawingml/2006/main">
+              <a:graphicData uri="http://schemas.openxmlformats.org/drawingml/2006/picture">
+                <pic:pic xmlns:pic="http://schemas.openxmlformats.org/drawingml/2006/picture">
+                  <pic:nvPicPr>
+                    <pic:cNvPr id="1" name=""/>
+                    <pic:cNvPicPr/>
+                  </pic:nvPicPr>
+                  <pic:blipFill>
+                    <a:blip r:embed="rId38"/>
+                    <a:stretch>
+                      <a:fillRect/>
+                    </a:stretch>
+                  </pic:blipFill>
+                  <pic:spPr>
+                    <a:xfrm>
+                      <a:off x="0" y="0"/>
+                      <a:ext cx="5943600" cy="2656840"/>
+                    </a:xfrm>
+                    <a:prstGeom prst="rect">
+                      <a:avLst/>
+                    </a:prstGeom>
+                  </pic:spPr>
+                </pic:pic>
+              </a:graphicData>
+            </a:graphic>
+          </wp:inline>
+        </w:drawing>
+      </w:r>
+    </w:p>
+    <w:p>
+      <w:pPr>
+        <w:pStyle w:val="Caption"/>
+      </w:pPr>
+      <w:r>
+        <w:t xml:space="preserve">Figure </w:t>
+      </w:r>
+      <w:fldSimple w:instr=" SEQ Figure \* ARABIC ">
+        <w:r>
+          <w:rPr>
+            <w:noProof/>
+          </w:rPr>
+          <w:t>11</w:t>
+        </w:r>
+      </w:fldSimple>
+      <w:r>
+        <w:t xml:space="preserve"> Amazon 2010</w:t>
+      </w:r>
+    </w:p>
+    <w:p>
+      <w:r>
+        <w:t xml:space="preserve">In 2010 the amazon website has a feature called wish list in which the user can store what he </w:t>
+      </w:r>
+      <w:r>
+        <w:t>wants</w:t>
+      </w:r>
+      <w:r>
+        <w:t xml:space="preserve"> to buy in the future. </w:t>
+      </w:r>
+    </w:p>
+    <w:p>
+      <w:pPr>
+        <w:keepNext/>
+      </w:pPr>
+      <w:r>
+        <w:drawing>
+          <wp:inline distT="0" distB="0" distL="0" distR="0" wp14:anchorId="17B33978" wp14:editId="4DACFBF9">
+            <wp:extent cx="5943600" cy="2850515"/>
+            <wp:effectExtent l="0" t="0" r="0" b="6985"/>
+            <wp:docPr id="13" name="Picture 13"/>
+            <wp:cNvGraphicFramePr>
+              <a:graphicFrameLocks xmlns:a="http://schemas.openxmlformats.org/drawingml/2006/main" noChangeAspect="1"/>
+            </wp:cNvGraphicFramePr>
+            <a:graphic xmlns:a="http://schemas.openxmlformats.org/drawingml/2006/main">
+              <a:graphicData uri="http://schemas.openxmlformats.org/drawingml/2006/picture">
+                <pic:pic xmlns:pic="http://schemas.openxmlformats.org/drawingml/2006/picture">
+                  <pic:nvPicPr>
+                    <pic:cNvPr id="1" name=""/>
+                    <pic:cNvPicPr/>
+                  </pic:nvPicPr>
+                  <pic:blipFill>
+                    <a:blip r:embed="rId39"/>
+                    <a:stretch>
+                      <a:fillRect/>
+                    </a:stretch>
+                  </pic:blipFill>
+                  <pic:spPr>
+                    <a:xfrm>
+                      <a:off x="0" y="0"/>
+                      <a:ext cx="5943600" cy="2850515"/>
+                    </a:xfrm>
+                    <a:prstGeom prst="rect">
+                      <a:avLst/>
+                    </a:prstGeom>
+                  </pic:spPr>
+                </pic:pic>
+              </a:graphicData>
+            </a:graphic>
+          </wp:inline>
+        </w:drawing>
+      </w:r>
+    </w:p>
+    <w:p>
+      <w:pPr>
+        <w:pStyle w:val="Caption"/>
+      </w:pPr>
+      <w:r>
+        <w:t xml:space="preserve">Figure </w:t>
+      </w:r>
+      <w:fldSimple w:instr=" SEQ Figure \* ARABIC ">
+        <w:r>
+          <w:rPr>
+            <w:noProof/>
+          </w:rPr>
+          <w:t>12</w:t>
+        </w:r>
+      </w:fldSimple>
+      <w:r>
+        <w:t xml:space="preserve"> Amazon 2020</w:t>
+      </w:r>
+    </w:p>
+    <w:p>
+      <w:r>
+        <w:lastRenderedPageBreak/>
+        <w:t xml:space="preserve">In 2020 the amazon website </w:t>
+      </w:r>
+      <w:r>
+        <w:t>is responsive and very easy to use on smaller devices</w:t>
+      </w:r>
+    </w:p>
+    <w:p/>
+    <w:p/>
+    <w:p>
+      <w:r>
+        <w:br/>
       </w:r>
     </w:p>
     <w:p>
@@ -896,7 +1728,12 @@
         </w:numPr>
       </w:pPr>
       <w:r>
-        <w:t>eCommerce Website</w:t>
+        <w:t>eComm</w:t>
+      </w:r>
+      <w:bookmarkStart w:id="0" w:name="_GoBack"/>
+      <w:bookmarkEnd w:id="0"/>
+      <w:r>
+        <w:t>erce Website</w:t>
       </w:r>
     </w:p>
     <w:p>
@@ -1072,27 +1909,7 @@
           <w:bCs w:val="0"/>
           <w:bdr w:val="none" w:sz="0" w:space="0" w:color="auto" w:frame="1"/>
         </w:rPr>
-        <w:t>Medium.c</w:t>
-      </w:r>
-      <w:r>
-        <w:rPr>
-          <w:rStyle w:val="Strong"/>
-          <w:rFonts w:eastAsiaTheme="majorEastAsia"/>
-          <w:b w:val="0"/>
-          <w:bCs w:val="0"/>
-          <w:bdr w:val="none" w:sz="0" w:space="0" w:color="auto" w:frame="1"/>
-        </w:rPr>
-        <w:t>o</w:t>
-      </w:r>
-      <w:r>
-        <w:rPr>
-          <w:rStyle w:val="Strong"/>
-          <w:rFonts w:eastAsiaTheme="majorEastAsia"/>
-          <w:b w:val="0"/>
-          <w:bCs w:val="0"/>
-          <w:bdr w:val="none" w:sz="0" w:space="0" w:color="auto" w:frame="1"/>
-        </w:rPr>
-        <w:t>m</w:t>
+        <w:t>Medium.com</w:t>
       </w:r>
       <w:r>
         <w:rPr>
@@ -1185,8 +2002,6 @@
       <w:r>
         <w:t>msn.com</w:t>
       </w:r>
-      <w:bookmarkStart w:id="0" w:name="_GoBack"/>
-      <w:bookmarkEnd w:id="0"/>
     </w:p>
     <w:p>
       <w:pPr>
@@ -2307,7 +3122,7 @@
           <w:numId w:val="40"/>
         </w:numPr>
       </w:pPr>
-      <w:hyperlink r:id="rId32" w:history="1">
+      <w:hyperlink r:id="rId40" w:history="1">
         <w:r>
           <w:rPr>
             <w:rStyle w:val="Hyperlink"/>
@@ -2325,7 +3140,7 @@
           <w:numId w:val="40"/>
         </w:numPr>
       </w:pPr>
-      <w:hyperlink r:id="rId33" w:history="1">
+      <w:hyperlink r:id="rId41" w:history="1">
         <w:r>
           <w:rPr>
             <w:rStyle w:val="Hyperlink"/>
@@ -2343,7 +3158,7 @@
           <w:numId w:val="40"/>
         </w:numPr>
       </w:pPr>
-      <w:hyperlink r:id="rId34" w:history="1">
+      <w:hyperlink r:id="rId42" w:history="1">
         <w:r>
           <w:rPr>
             <w:rStyle w:val="Hyperlink"/>
@@ -2361,7 +3176,7 @@
           <w:numId w:val="40"/>
         </w:numPr>
       </w:pPr>
-      <w:hyperlink r:id="rId35" w:history="1">
+      <w:hyperlink r:id="rId43" w:history="1">
         <w:r>
           <w:rPr>
             <w:rStyle w:val="Hyperlink"/>
@@ -3053,6 +3868,155 @@
     </w:lvl>
   </w:abstractNum>
   <w:abstractNum w:abstractNumId="6" w15:restartNumberingAfterBreak="0">
+    <w:nsid w:val="10E95E72"/>
+    <w:multiLevelType w:val="multilevel"/>
+    <w:tmpl w:val="211EC6AE"/>
+    <w:lvl w:ilvl="0">
+      <w:start w:val="1"/>
+      <w:numFmt w:val="bullet"/>
+      <w:lvlText w:val=""/>
+      <w:lvlJc w:val="left"/>
+      <w:pPr>
+        <w:tabs>
+          <w:tab w:val="num" w:pos="720"/>
+        </w:tabs>
+        <w:ind w:left="720" w:hanging="360"/>
+      </w:pPr>
+      <w:rPr>
+        <w:rFonts w:ascii="Symbol" w:hAnsi="Symbol" w:hint="default"/>
+        <w:sz w:val="20"/>
+      </w:rPr>
+    </w:lvl>
+    <w:lvl w:ilvl="1" w:tentative="1">
+      <w:start w:val="1"/>
+      <w:numFmt w:val="bullet"/>
+      <w:lvlText w:val=""/>
+      <w:lvlJc w:val="left"/>
+      <w:pPr>
+        <w:tabs>
+          <w:tab w:val="num" w:pos="1440"/>
+        </w:tabs>
+        <w:ind w:left="1440" w:hanging="360"/>
+      </w:pPr>
+      <w:rPr>
+        <w:rFonts w:ascii="Symbol" w:hAnsi="Symbol" w:hint="default"/>
+        <w:sz w:val="20"/>
+      </w:rPr>
+    </w:lvl>
+    <w:lvl w:ilvl="2" w:tentative="1">
+      <w:start w:val="1"/>
+      <w:numFmt w:val="bullet"/>
+      <w:lvlText w:val=""/>
+      <w:lvlJc w:val="left"/>
+      <w:pPr>
+        <w:tabs>
+          <w:tab w:val="num" w:pos="2160"/>
+        </w:tabs>
+        <w:ind w:left="2160" w:hanging="360"/>
+      </w:pPr>
+      <w:rPr>
+        <w:rFonts w:ascii="Symbol" w:hAnsi="Symbol" w:hint="default"/>
+        <w:sz w:val="20"/>
+      </w:rPr>
+    </w:lvl>
+    <w:lvl w:ilvl="3" w:tentative="1">
+      <w:start w:val="1"/>
+      <w:numFmt w:val="bullet"/>
+      <w:lvlText w:val=""/>
+      <w:lvlJc w:val="left"/>
+      <w:pPr>
+        <w:tabs>
+          <w:tab w:val="num" w:pos="2880"/>
+        </w:tabs>
+        <w:ind w:left="2880" w:hanging="360"/>
+      </w:pPr>
+      <w:rPr>
+        <w:rFonts w:ascii="Symbol" w:hAnsi="Symbol" w:hint="default"/>
+        <w:sz w:val="20"/>
+      </w:rPr>
+    </w:lvl>
+    <w:lvl w:ilvl="4" w:tentative="1">
+      <w:start w:val="1"/>
+      <w:numFmt w:val="bullet"/>
+      <w:lvlText w:val=""/>
+      <w:lvlJc w:val="left"/>
+      <w:pPr>
+        <w:tabs>
+          <w:tab w:val="num" w:pos="3600"/>
+        </w:tabs>
+        <w:ind w:left="3600" w:hanging="360"/>
+      </w:pPr>
+      <w:rPr>
+        <w:rFonts w:ascii="Symbol" w:hAnsi="Symbol" w:hint="default"/>
+        <w:sz w:val="20"/>
+      </w:rPr>
+    </w:lvl>
+    <w:lvl w:ilvl="5" w:tentative="1">
+      <w:start w:val="1"/>
+      <w:numFmt w:val="bullet"/>
+      <w:lvlText w:val=""/>
+      <w:lvlJc w:val="left"/>
+      <w:pPr>
+        <w:tabs>
+          <w:tab w:val="num" w:pos="4320"/>
+        </w:tabs>
+        <w:ind w:left="4320" w:hanging="360"/>
+      </w:pPr>
+      <w:rPr>
+        <w:rFonts w:ascii="Symbol" w:hAnsi="Symbol" w:hint="default"/>
+        <w:sz w:val="20"/>
+      </w:rPr>
+    </w:lvl>
+    <w:lvl w:ilvl="6" w:tentative="1">
+      <w:start w:val="1"/>
+      <w:numFmt w:val="bullet"/>
+      <w:lvlText w:val=""/>
+      <w:lvlJc w:val="left"/>
+      <w:pPr>
+        <w:tabs>
+          <w:tab w:val="num" w:pos="5040"/>
+        </w:tabs>
+        <w:ind w:left="5040" w:hanging="360"/>
+      </w:pPr>
+      <w:rPr>
+        <w:rFonts w:ascii="Symbol" w:hAnsi="Symbol" w:hint="default"/>
+        <w:sz w:val="20"/>
+      </w:rPr>
+    </w:lvl>
+    <w:lvl w:ilvl="7" w:tentative="1">
+      <w:start w:val="1"/>
+      <w:numFmt w:val="bullet"/>
+      <w:lvlText w:val=""/>
+      <w:lvlJc w:val="left"/>
+      <w:pPr>
+        <w:tabs>
+          <w:tab w:val="num" w:pos="5760"/>
+        </w:tabs>
+        <w:ind w:left="5760" w:hanging="360"/>
+      </w:pPr>
+      <w:rPr>
+        <w:rFonts w:ascii="Symbol" w:hAnsi="Symbol" w:hint="default"/>
+        <w:sz w:val="20"/>
+      </w:rPr>
+    </w:lvl>
+    <w:lvl w:ilvl="8" w:tentative="1">
+      <w:start w:val="1"/>
+      <w:numFmt w:val="bullet"/>
+      <w:lvlText w:val=""/>
+      <w:lvlJc w:val="left"/>
+      <w:pPr>
+        <w:tabs>
+          <w:tab w:val="num" w:pos="6480"/>
+        </w:tabs>
+        <w:ind w:left="6480" w:hanging="360"/>
+      </w:pPr>
+      <w:rPr>
+        <w:rFonts w:ascii="Symbol" w:hAnsi="Symbol" w:hint="default"/>
+        <w:sz w:val="20"/>
+      </w:rPr>
+    </w:lvl>
+  </w:abstractNum>
+  <w:abstractNum w:abstractNumId="7" w15:restartNumberingAfterBreak="0">
     <w:nsid w:val="114E23CA"/>
     <w:multiLevelType w:val="hybridMultilevel"/>
     <w:tmpl w:val="8400669C"/>
@@ -3165,7 +4129,7 @@
       </w:rPr>
     </w:lvl>
   </w:abstractNum>
-  <w:abstractNum w:abstractNumId="7" w15:restartNumberingAfterBreak="0">
+  <w:abstractNum w:abstractNumId="8" w15:restartNumberingAfterBreak="0">
     <w:nsid w:val="15AD3CC4"/>
     <w:multiLevelType w:val="hybridMultilevel"/>
     <w:tmpl w:val="4E629428"/>
@@ -3278,7 +4242,7 @@
       </w:rPr>
     </w:lvl>
   </w:abstractNum>
-  <w:abstractNum w:abstractNumId="8" w15:restartNumberingAfterBreak="0">
+  <w:abstractNum w:abstractNumId="9" w15:restartNumberingAfterBreak="0">
     <w:nsid w:val="19F45421"/>
     <w:multiLevelType w:val="hybridMultilevel"/>
     <w:tmpl w:val="68A26926"/>
@@ -3364,7 +4328,7 @@
       </w:pPr>
     </w:lvl>
   </w:abstractNum>
-  <w:abstractNum w:abstractNumId="9" w15:restartNumberingAfterBreak="0">
+  <w:abstractNum w:abstractNumId="10" w15:restartNumberingAfterBreak="0">
     <w:nsid w:val="1C3E32E9"/>
     <w:multiLevelType w:val="hybridMultilevel"/>
     <w:tmpl w:val="95823BEA"/>
@@ -3450,7 +4414,7 @@
       </w:pPr>
     </w:lvl>
   </w:abstractNum>
-  <w:abstractNum w:abstractNumId="10" w15:restartNumberingAfterBreak="0">
+  <w:abstractNum w:abstractNumId="11" w15:restartNumberingAfterBreak="0">
     <w:nsid w:val="1DE353EC"/>
     <w:multiLevelType w:val="hybridMultilevel"/>
     <w:tmpl w:val="3B06DC76"/>
@@ -3536,7 +4500,7 @@
       </w:pPr>
     </w:lvl>
   </w:abstractNum>
-  <w:abstractNum w:abstractNumId="11" w15:restartNumberingAfterBreak="0">
+  <w:abstractNum w:abstractNumId="12" w15:restartNumberingAfterBreak="0">
     <w:nsid w:val="1F5B1ECE"/>
     <w:multiLevelType w:val="hybridMultilevel"/>
     <w:tmpl w:val="FFB0A916"/>
@@ -3649,7 +4613,7 @@
       </w:rPr>
     </w:lvl>
   </w:abstractNum>
-  <w:abstractNum w:abstractNumId="12" w15:restartNumberingAfterBreak="0">
+  <w:abstractNum w:abstractNumId="13" w15:restartNumberingAfterBreak="0">
     <w:nsid w:val="1F7055AD"/>
     <w:multiLevelType w:val="hybridMultilevel"/>
     <w:tmpl w:val="0194FCB0"/>
@@ -3762,7 +4726,7 @@
       </w:rPr>
     </w:lvl>
   </w:abstractNum>
-  <w:abstractNum w:abstractNumId="13" w15:restartNumberingAfterBreak="0">
+  <w:abstractNum w:abstractNumId="14" w15:restartNumberingAfterBreak="0">
     <w:nsid w:val="26490A62"/>
     <w:multiLevelType w:val="hybridMultilevel"/>
     <w:tmpl w:val="E10AB7E0"/>
@@ -3875,7 +4839,7 @@
       </w:rPr>
     </w:lvl>
   </w:abstractNum>
-  <w:abstractNum w:abstractNumId="14" w15:restartNumberingAfterBreak="0">
+  <w:abstractNum w:abstractNumId="15" w15:restartNumberingAfterBreak="0">
     <w:nsid w:val="267A59E6"/>
     <w:multiLevelType w:val="hybridMultilevel"/>
     <w:tmpl w:val="04C8E67C"/>
@@ -3988,7 +4952,7 @@
       </w:rPr>
     </w:lvl>
   </w:abstractNum>
-  <w:abstractNum w:abstractNumId="15" w15:restartNumberingAfterBreak="0">
+  <w:abstractNum w:abstractNumId="16" w15:restartNumberingAfterBreak="0">
     <w:nsid w:val="29F26CCE"/>
     <w:multiLevelType w:val="hybridMultilevel"/>
     <w:tmpl w:val="6D2A565E"/>
@@ -4101,7 +5065,7 @@
       </w:rPr>
     </w:lvl>
   </w:abstractNum>
-  <w:abstractNum w:abstractNumId="16" w15:restartNumberingAfterBreak="0">
+  <w:abstractNum w:abstractNumId="17" w15:restartNumberingAfterBreak="0">
     <w:nsid w:val="2CBA1803"/>
     <w:multiLevelType w:val="hybridMultilevel"/>
     <w:tmpl w:val="DFF2CD64"/>
@@ -4214,7 +5178,7 @@
       </w:rPr>
     </w:lvl>
   </w:abstractNum>
-  <w:abstractNum w:abstractNumId="17" w15:restartNumberingAfterBreak="0">
+  <w:abstractNum w:abstractNumId="18" w15:restartNumberingAfterBreak="0">
     <w:nsid w:val="2CBE2F84"/>
     <w:multiLevelType w:val="hybridMultilevel"/>
     <w:tmpl w:val="362A650A"/>
@@ -4327,7 +5291,7 @@
       </w:rPr>
     </w:lvl>
   </w:abstractNum>
-  <w:abstractNum w:abstractNumId="18" w15:restartNumberingAfterBreak="0">
+  <w:abstractNum w:abstractNumId="19" w15:restartNumberingAfterBreak="0">
     <w:nsid w:val="2FB621E5"/>
     <w:multiLevelType w:val="hybridMultilevel"/>
     <w:tmpl w:val="F42280BC"/>
@@ -4440,7 +5404,7 @@
       </w:rPr>
     </w:lvl>
   </w:abstractNum>
-  <w:abstractNum w:abstractNumId="19" w15:restartNumberingAfterBreak="0">
+  <w:abstractNum w:abstractNumId="20" w15:restartNumberingAfterBreak="0">
     <w:nsid w:val="30C65127"/>
     <w:multiLevelType w:val="hybridMultilevel"/>
     <w:tmpl w:val="83245AE6"/>
@@ -4553,7 +5517,7 @@
       </w:rPr>
     </w:lvl>
   </w:abstractNum>
-  <w:abstractNum w:abstractNumId="20" w15:restartNumberingAfterBreak="0">
+  <w:abstractNum w:abstractNumId="21" w15:restartNumberingAfterBreak="0">
     <w:nsid w:val="30E45597"/>
     <w:multiLevelType w:val="hybridMultilevel"/>
     <w:tmpl w:val="BA724D58"/>
@@ -4666,7 +5630,7 @@
       </w:rPr>
     </w:lvl>
   </w:abstractNum>
-  <w:abstractNum w:abstractNumId="21" w15:restartNumberingAfterBreak="0">
+  <w:abstractNum w:abstractNumId="22" w15:restartNumberingAfterBreak="0">
     <w:nsid w:val="31C937B1"/>
     <w:multiLevelType w:val="hybridMultilevel"/>
     <w:tmpl w:val="653053DE"/>
@@ -4779,7 +5743,7 @@
       </w:rPr>
     </w:lvl>
   </w:abstractNum>
-  <w:abstractNum w:abstractNumId="22" w15:restartNumberingAfterBreak="0">
+  <w:abstractNum w:abstractNumId="23" w15:restartNumberingAfterBreak="0">
     <w:nsid w:val="34B535E3"/>
     <w:multiLevelType w:val="hybridMultilevel"/>
     <w:tmpl w:val="6840F324"/>
@@ -4892,7 +5856,7 @@
       </w:rPr>
     </w:lvl>
   </w:abstractNum>
-  <w:abstractNum w:abstractNumId="23" w15:restartNumberingAfterBreak="0">
+  <w:abstractNum w:abstractNumId="24" w15:restartNumberingAfterBreak="0">
     <w:nsid w:val="34B9589F"/>
     <w:multiLevelType w:val="hybridMultilevel"/>
     <w:tmpl w:val="08947D92"/>
@@ -5005,7 +5969,7 @@
       </w:rPr>
     </w:lvl>
   </w:abstractNum>
-  <w:abstractNum w:abstractNumId="24" w15:restartNumberingAfterBreak="0">
+  <w:abstractNum w:abstractNumId="25" w15:restartNumberingAfterBreak="0">
     <w:nsid w:val="36E1277E"/>
     <w:multiLevelType w:val="hybridMultilevel"/>
     <w:tmpl w:val="95C8AB90"/>
@@ -5118,7 +6082,7 @@
       </w:rPr>
     </w:lvl>
   </w:abstractNum>
-  <w:abstractNum w:abstractNumId="25" w15:restartNumberingAfterBreak="0">
+  <w:abstractNum w:abstractNumId="26" w15:restartNumberingAfterBreak="0">
     <w:nsid w:val="3D285D76"/>
     <w:multiLevelType w:val="hybridMultilevel"/>
     <w:tmpl w:val="8904C8F2"/>
@@ -5231,7 +6195,7 @@
       </w:rPr>
     </w:lvl>
   </w:abstractNum>
-  <w:abstractNum w:abstractNumId="26" w15:restartNumberingAfterBreak="0">
+  <w:abstractNum w:abstractNumId="27" w15:restartNumberingAfterBreak="0">
     <w:nsid w:val="3E946AC9"/>
     <w:multiLevelType w:val="hybridMultilevel"/>
     <w:tmpl w:val="E6EA5FDE"/>
@@ -5344,7 +6308,120 @@
       </w:rPr>
     </w:lvl>
   </w:abstractNum>
-  <w:abstractNum w:abstractNumId="27" w15:restartNumberingAfterBreak="0">
+  <w:abstractNum w:abstractNumId="28" w15:restartNumberingAfterBreak="0">
+    <w:nsid w:val="46BE36D5"/>
+    <w:multiLevelType w:val="hybridMultilevel"/>
+    <w:tmpl w:val="9D40436A"/>
+    <w:lvl w:ilvl="0" w:tplc="04090001">
+      <w:start w:val="1"/>
+      <w:numFmt w:val="bullet"/>
+      <w:lvlText w:val=""/>
+      <w:lvlJc w:val="left"/>
+      <w:pPr>
+        <w:ind w:left="720" w:hanging="360"/>
+      </w:pPr>
+      <w:rPr>
+        <w:rFonts w:ascii="Symbol" w:hAnsi="Symbol" w:hint="default"/>
+      </w:rPr>
+    </w:lvl>
+    <w:lvl w:ilvl="1" w:tplc="04090003" w:tentative="1">
+      <w:start w:val="1"/>
+      <w:numFmt w:val="bullet"/>
+      <w:lvlText w:val="o"/>
+      <w:lvlJc w:val="left"/>
+      <w:pPr>
+        <w:ind w:left="1440" w:hanging="360"/>
+      </w:pPr>
+      <w:rPr>
+        <w:rFonts w:ascii="Courier New" w:hAnsi="Courier New" w:cs="Courier New" w:hint="default"/>
+      </w:rPr>
+    </w:lvl>
+    <w:lvl w:ilvl="2" w:tplc="04090005" w:tentative="1">
+      <w:start w:val="1"/>
+      <w:numFmt w:val="bullet"/>
+      <w:lvlText w:val=""/>
+      <w:lvlJc w:val="left"/>
+      <w:pPr>
+        <w:ind w:left="2160" w:hanging="360"/>
+      </w:pPr>
+      <w:rPr>
+        <w:rFonts w:ascii="Wingdings" w:hAnsi="Wingdings" w:hint="default"/>
+      </w:rPr>
+    </w:lvl>
+    <w:lvl w:ilvl="3" w:tplc="04090001" w:tentative="1">
+      <w:start w:val="1"/>
+      <w:numFmt w:val="bullet"/>
+      <w:lvlText w:val=""/>
+      <w:lvlJc w:val="left"/>
+      <w:pPr>
+        <w:ind w:left="2880" w:hanging="360"/>
+      </w:pPr>
+      <w:rPr>
+        <w:rFonts w:ascii="Symbol" w:hAnsi="Symbol" w:hint="default"/>
+      </w:rPr>
+    </w:lvl>
+    <w:lvl w:ilvl="4" w:tplc="04090003" w:tentative="1">
+      <w:start w:val="1"/>
+      <w:numFmt w:val="bullet"/>
+      <w:lvlText w:val="o"/>
+      <w:lvlJc w:val="left"/>
+      <w:pPr>
+        <w:ind w:left="3600" w:hanging="360"/>
+      </w:pPr>
+      <w:rPr>
+        <w:rFonts w:ascii="Courier New" w:hAnsi="Courier New" w:cs="Courier New" w:hint="default"/>
+      </w:rPr>
+    </w:lvl>
+    <w:lvl w:ilvl="5" w:tplc="04090005" w:tentative="1">
+      <w:start w:val="1"/>
+      <w:numFmt w:val="bullet"/>
+      <w:lvlText w:val=""/>
+      <w:lvlJc w:val="left"/>
+      <w:pPr>
+        <w:ind w:left="4320" w:hanging="360"/>
+      </w:pPr>
+      <w:rPr>
+        <w:rFonts w:ascii="Wingdings" w:hAnsi="Wingdings" w:hint="default"/>
+      </w:rPr>
+    </w:lvl>
+    <w:lvl w:ilvl="6" w:tplc="04090001" w:tentative="1">
+      <w:start w:val="1"/>
+      <w:numFmt w:val="bullet"/>
+      <w:lvlText w:val=""/>
+      <w:lvlJc w:val="left"/>
+      <w:pPr>
+        <w:ind w:left="5040" w:hanging="360"/>
+      </w:pPr>
+      <w:rPr>
+        <w:rFonts w:ascii="Symbol" w:hAnsi="Symbol" w:hint="default"/>
+      </w:rPr>
+    </w:lvl>
+    <w:lvl w:ilvl="7" w:tplc="04090003" w:tentative="1">
+      <w:start w:val="1"/>
+      <w:numFmt w:val="bullet"/>
+      <w:lvlText w:val="o"/>
+      <w:lvlJc w:val="left"/>
+      <w:pPr>
+        <w:ind w:left="5760" w:hanging="360"/>
+      </w:pPr>
+      <w:rPr>
+        <w:rFonts w:ascii="Courier New" w:hAnsi="Courier New" w:cs="Courier New" w:hint="default"/>
+      </w:rPr>
+    </w:lvl>
+    <w:lvl w:ilvl="8" w:tplc="04090005" w:tentative="1">
+      <w:start w:val="1"/>
+      <w:numFmt w:val="bullet"/>
+      <w:lvlText w:val=""/>
+      <w:lvlJc w:val="left"/>
+      <w:pPr>
+        <w:ind w:left="6480" w:hanging="360"/>
+      </w:pPr>
+      <w:rPr>
+        <w:rFonts w:ascii="Wingdings" w:hAnsi="Wingdings" w:hint="default"/>
+      </w:rPr>
+    </w:lvl>
+  </w:abstractNum>
+  <w:abstractNum w:abstractNumId="29" w15:restartNumberingAfterBreak="0">
     <w:nsid w:val="476948E7"/>
     <w:multiLevelType w:val="hybridMultilevel"/>
     <w:tmpl w:val="1E843220"/>
@@ -5457,7 +6534,7 @@
       </w:rPr>
     </w:lvl>
   </w:abstractNum>
-  <w:abstractNum w:abstractNumId="28" w15:restartNumberingAfterBreak="0">
+  <w:abstractNum w:abstractNumId="30" w15:restartNumberingAfterBreak="0">
     <w:nsid w:val="476B2996"/>
     <w:multiLevelType w:val="hybridMultilevel"/>
     <w:tmpl w:val="42B0E998"/>
@@ -5570,7 +6647,7 @@
       </w:rPr>
     </w:lvl>
   </w:abstractNum>
-  <w:abstractNum w:abstractNumId="29" w15:restartNumberingAfterBreak="0">
+  <w:abstractNum w:abstractNumId="31" w15:restartNumberingAfterBreak="0">
     <w:nsid w:val="49C37E45"/>
     <w:multiLevelType w:val="hybridMultilevel"/>
     <w:tmpl w:val="9AC85026"/>
@@ -5683,7 +6760,120 @@
       </w:rPr>
     </w:lvl>
   </w:abstractNum>
-  <w:abstractNum w:abstractNumId="30" w15:restartNumberingAfterBreak="0">
+  <w:abstractNum w:abstractNumId="32" w15:restartNumberingAfterBreak="0">
+    <w:nsid w:val="4BAA0402"/>
+    <w:multiLevelType w:val="hybridMultilevel"/>
+    <w:tmpl w:val="01A21E3E"/>
+    <w:lvl w:ilvl="0" w:tplc="04090001">
+      <w:start w:val="1"/>
+      <w:numFmt w:val="bullet"/>
+      <w:lvlText w:val=""/>
+      <w:lvlJc w:val="left"/>
+      <w:pPr>
+        <w:ind w:left="720" w:hanging="360"/>
+      </w:pPr>
+      <w:rPr>
+        <w:rFonts w:ascii="Symbol" w:hAnsi="Symbol" w:hint="default"/>
+      </w:rPr>
+    </w:lvl>
+    <w:lvl w:ilvl="1" w:tplc="04090003" w:tentative="1">
+      <w:start w:val="1"/>
+      <w:numFmt w:val="bullet"/>
+      <w:lvlText w:val="o"/>
+      <w:lvlJc w:val="left"/>
+      <w:pPr>
+        <w:ind w:left="1440" w:hanging="360"/>
+      </w:pPr>
+      <w:rPr>
+        <w:rFonts w:ascii="Courier New" w:hAnsi="Courier New" w:cs="Courier New" w:hint="default"/>
+      </w:rPr>
+    </w:lvl>
+    <w:lvl w:ilvl="2" w:tplc="04090005" w:tentative="1">
+      <w:start w:val="1"/>
+      <w:numFmt w:val="bullet"/>
+      <w:lvlText w:val=""/>
+      <w:lvlJc w:val="left"/>
+      <w:pPr>
+        <w:ind w:left="2160" w:hanging="360"/>
+      </w:pPr>
+      <w:rPr>
+        <w:rFonts w:ascii="Wingdings" w:hAnsi="Wingdings" w:hint="default"/>
+      </w:rPr>
+    </w:lvl>
+    <w:lvl w:ilvl="3" w:tplc="04090001" w:tentative="1">
+      <w:start w:val="1"/>
+      <w:numFmt w:val="bullet"/>
+      <w:lvlText w:val=""/>
+      <w:lvlJc w:val="left"/>
+      <w:pPr>
+        <w:ind w:left="2880" w:hanging="360"/>
+      </w:pPr>
+      <w:rPr>
+        <w:rFonts w:ascii="Symbol" w:hAnsi="Symbol" w:hint="default"/>
+      </w:rPr>
+    </w:lvl>
+    <w:lvl w:ilvl="4" w:tplc="04090003" w:tentative="1">
+      <w:start w:val="1"/>
+      <w:numFmt w:val="bullet"/>
+      <w:lvlText w:val="o"/>
+      <w:lvlJc w:val="left"/>
+      <w:pPr>
+        <w:ind w:left="3600" w:hanging="360"/>
+      </w:pPr>
+      <w:rPr>
+        <w:rFonts w:ascii="Courier New" w:hAnsi="Courier New" w:cs="Courier New" w:hint="default"/>
+      </w:rPr>
+    </w:lvl>
+    <w:lvl w:ilvl="5" w:tplc="04090005" w:tentative="1">
+      <w:start w:val="1"/>
+      <w:numFmt w:val="bullet"/>
+      <w:lvlText w:val=""/>
+      <w:lvlJc w:val="left"/>
+      <w:pPr>
+        <w:ind w:left="4320" w:hanging="360"/>
+      </w:pPr>
+      <w:rPr>
+        <w:rFonts w:ascii="Wingdings" w:hAnsi="Wingdings" w:hint="default"/>
+      </w:rPr>
+    </w:lvl>
+    <w:lvl w:ilvl="6" w:tplc="04090001" w:tentative="1">
+      <w:start w:val="1"/>
+      <w:numFmt w:val="bullet"/>
+      <w:lvlText w:val=""/>
+      <w:lvlJc w:val="left"/>
+      <w:pPr>
+        <w:ind w:left="5040" w:hanging="360"/>
+      </w:pPr>
+      <w:rPr>
+        <w:rFonts w:ascii="Symbol" w:hAnsi="Symbol" w:hint="default"/>
+      </w:rPr>
+    </w:lvl>
+    <w:lvl w:ilvl="7" w:tplc="04090003" w:tentative="1">
+      <w:start w:val="1"/>
+      <w:numFmt w:val="bullet"/>
+      <w:lvlText w:val="o"/>
+      <w:lvlJc w:val="left"/>
+      <w:pPr>
+        <w:ind w:left="5760" w:hanging="360"/>
+      </w:pPr>
+      <w:rPr>
+        <w:rFonts w:ascii="Courier New" w:hAnsi="Courier New" w:cs="Courier New" w:hint="default"/>
+      </w:rPr>
+    </w:lvl>
+    <w:lvl w:ilvl="8" w:tplc="04090005" w:tentative="1">
+      <w:start w:val="1"/>
+      <w:numFmt w:val="bullet"/>
+      <w:lvlText w:val=""/>
+      <w:lvlJc w:val="left"/>
+      <w:pPr>
+        <w:ind w:left="6480" w:hanging="360"/>
+      </w:pPr>
+      <w:rPr>
+        <w:rFonts w:ascii="Wingdings" w:hAnsi="Wingdings" w:hint="default"/>
+      </w:rPr>
+    </w:lvl>
+  </w:abstractNum>
+  <w:abstractNum w:abstractNumId="33" w15:restartNumberingAfterBreak="0">
     <w:nsid w:val="4C25667C"/>
     <w:multiLevelType w:val="hybridMultilevel"/>
     <w:tmpl w:val="B49077C8"/>
@@ -5769,7 +6959,7 @@
       </w:pPr>
     </w:lvl>
   </w:abstractNum>
-  <w:abstractNum w:abstractNumId="31" w15:restartNumberingAfterBreak="0">
+  <w:abstractNum w:abstractNumId="34" w15:restartNumberingAfterBreak="0">
     <w:nsid w:val="4E722E94"/>
     <w:multiLevelType w:val="hybridMultilevel"/>
     <w:tmpl w:val="D2824AF2"/>
@@ -5882,7 +7072,7 @@
       </w:rPr>
     </w:lvl>
   </w:abstractNum>
-  <w:abstractNum w:abstractNumId="32" w15:restartNumberingAfterBreak="0">
+  <w:abstractNum w:abstractNumId="35" w15:restartNumberingAfterBreak="0">
     <w:nsid w:val="4FDB4508"/>
     <w:multiLevelType w:val="hybridMultilevel"/>
     <w:tmpl w:val="A444657C"/>
@@ -5971,7 +7161,7 @@
       </w:pPr>
     </w:lvl>
   </w:abstractNum>
-  <w:abstractNum w:abstractNumId="33" w15:restartNumberingAfterBreak="0">
+  <w:abstractNum w:abstractNumId="36" w15:restartNumberingAfterBreak="0">
     <w:nsid w:val="506E523B"/>
     <w:multiLevelType w:val="hybridMultilevel"/>
     <w:tmpl w:val="60644FE6"/>
@@ -6084,7 +7274,7 @@
       </w:rPr>
     </w:lvl>
   </w:abstractNum>
-  <w:abstractNum w:abstractNumId="34" w15:restartNumberingAfterBreak="0">
+  <w:abstractNum w:abstractNumId="37" w15:restartNumberingAfterBreak="0">
     <w:nsid w:val="53176609"/>
     <w:multiLevelType w:val="hybridMultilevel"/>
     <w:tmpl w:val="8272C616"/>
@@ -6170,7 +7360,7 @@
       </w:pPr>
     </w:lvl>
   </w:abstractNum>
-  <w:abstractNum w:abstractNumId="35" w15:restartNumberingAfterBreak="0">
+  <w:abstractNum w:abstractNumId="38" w15:restartNumberingAfterBreak="0">
     <w:nsid w:val="54AF0F87"/>
     <w:multiLevelType w:val="hybridMultilevel"/>
     <w:tmpl w:val="6BB20B86"/>
@@ -6283,7 +7473,7 @@
       </w:rPr>
     </w:lvl>
   </w:abstractNum>
-  <w:abstractNum w:abstractNumId="36" w15:restartNumberingAfterBreak="0">
+  <w:abstractNum w:abstractNumId="39" w15:restartNumberingAfterBreak="0">
     <w:nsid w:val="55D5072D"/>
     <w:multiLevelType w:val="hybridMultilevel"/>
     <w:tmpl w:val="C10EC062"/>
@@ -6372,7 +7562,7 @@
       </w:pPr>
     </w:lvl>
   </w:abstractNum>
-  <w:abstractNum w:abstractNumId="37" w15:restartNumberingAfterBreak="0">
+  <w:abstractNum w:abstractNumId="40" w15:restartNumberingAfterBreak="0">
     <w:nsid w:val="5B1B7771"/>
     <w:multiLevelType w:val="multilevel"/>
     <w:tmpl w:val="F2AC522A"/>
@@ -6521,7 +7711,7 @@
       </w:rPr>
     </w:lvl>
   </w:abstractNum>
-  <w:abstractNum w:abstractNumId="38" w15:restartNumberingAfterBreak="0">
+  <w:abstractNum w:abstractNumId="41" w15:restartNumberingAfterBreak="0">
     <w:nsid w:val="5B354323"/>
     <w:multiLevelType w:val="hybridMultilevel"/>
     <w:tmpl w:val="2E4ED0D0"/>
@@ -6634,7 +7824,7 @@
       </w:rPr>
     </w:lvl>
   </w:abstractNum>
-  <w:abstractNum w:abstractNumId="39" w15:restartNumberingAfterBreak="0">
+  <w:abstractNum w:abstractNumId="42" w15:restartNumberingAfterBreak="0">
     <w:nsid w:val="69802DF8"/>
     <w:multiLevelType w:val="hybridMultilevel"/>
     <w:tmpl w:val="58FAF91C"/>
@@ -6720,7 +7910,7 @@
       </w:pPr>
     </w:lvl>
   </w:abstractNum>
-  <w:abstractNum w:abstractNumId="40" w15:restartNumberingAfterBreak="0">
+  <w:abstractNum w:abstractNumId="43" w15:restartNumberingAfterBreak="0">
     <w:nsid w:val="69F8303C"/>
     <w:multiLevelType w:val="hybridMultilevel"/>
     <w:tmpl w:val="5902F2A6"/>
@@ -6833,7 +8023,7 @@
       </w:rPr>
     </w:lvl>
   </w:abstractNum>
-  <w:abstractNum w:abstractNumId="41" w15:restartNumberingAfterBreak="0">
+  <w:abstractNum w:abstractNumId="44" w15:restartNumberingAfterBreak="0">
     <w:nsid w:val="6C204FAD"/>
     <w:multiLevelType w:val="hybridMultilevel"/>
     <w:tmpl w:val="A5EE199A"/>
@@ -6946,7 +8136,7 @@
       </w:rPr>
     </w:lvl>
   </w:abstractNum>
-  <w:abstractNum w:abstractNumId="42" w15:restartNumberingAfterBreak="0">
+  <w:abstractNum w:abstractNumId="45" w15:restartNumberingAfterBreak="0">
     <w:nsid w:val="6E601CD6"/>
     <w:multiLevelType w:val="hybridMultilevel"/>
     <w:tmpl w:val="0246A328"/>
@@ -7059,7 +8249,7 @@
       </w:rPr>
     </w:lvl>
   </w:abstractNum>
-  <w:abstractNum w:abstractNumId="43" w15:restartNumberingAfterBreak="0">
+  <w:abstractNum w:abstractNumId="46" w15:restartNumberingAfterBreak="0">
     <w:nsid w:val="7047266F"/>
     <w:multiLevelType w:val="hybridMultilevel"/>
     <w:tmpl w:val="61487A68"/>
@@ -7172,7 +8362,7 @@
       </w:rPr>
     </w:lvl>
   </w:abstractNum>
-  <w:abstractNum w:abstractNumId="44" w15:restartNumberingAfterBreak="0">
+  <w:abstractNum w:abstractNumId="47" w15:restartNumberingAfterBreak="0">
     <w:nsid w:val="7663143C"/>
     <w:multiLevelType w:val="hybridMultilevel"/>
     <w:tmpl w:val="E1504364"/>
@@ -7258,7 +8448,7 @@
       </w:pPr>
     </w:lvl>
   </w:abstractNum>
-  <w:abstractNum w:abstractNumId="45" w15:restartNumberingAfterBreak="0">
+  <w:abstractNum w:abstractNumId="48" w15:restartNumberingAfterBreak="0">
     <w:nsid w:val="7A92071A"/>
     <w:multiLevelType w:val="hybridMultilevel"/>
     <w:tmpl w:val="8B2E0242"/>
@@ -7371,7 +8561,7 @@
       </w:rPr>
     </w:lvl>
   </w:abstractNum>
-  <w:abstractNum w:abstractNumId="46" w15:restartNumberingAfterBreak="0">
+  <w:abstractNum w:abstractNumId="49" w15:restartNumberingAfterBreak="0">
     <w:nsid w:val="7CF16F8A"/>
     <w:multiLevelType w:val="hybridMultilevel"/>
     <w:tmpl w:val="4E629428"/>
@@ -7485,94 +8675,94 @@
     </w:lvl>
   </w:abstractNum>
   <w:num w:numId="1">
-    <w:abstractNumId w:val="30"/>
+    <w:abstractNumId w:val="33"/>
   </w:num>
   <w:num w:numId="2">
-    <w:abstractNumId w:val="36"/>
+    <w:abstractNumId w:val="39"/>
   </w:num>
   <w:num w:numId="3">
     <w:abstractNumId w:val="3"/>
   </w:num>
   <w:num w:numId="4">
+    <w:abstractNumId w:val="15"/>
+  </w:num>
+  <w:num w:numId="5">
+    <w:abstractNumId w:val="12"/>
+  </w:num>
+  <w:num w:numId="6">
+    <w:abstractNumId w:val="16"/>
+  </w:num>
+  <w:num w:numId="7">
+    <w:abstractNumId w:val="31"/>
+  </w:num>
+  <w:num w:numId="8">
+    <w:abstractNumId w:val="41"/>
+  </w:num>
+  <w:num w:numId="9">
+    <w:abstractNumId w:val="30"/>
+  </w:num>
+  <w:num w:numId="10">
     <w:abstractNumId w:val="14"/>
   </w:num>
-  <w:num w:numId="5">
-    <w:abstractNumId w:val="11"/>
+  <w:num w:numId="11">
+    <w:abstractNumId w:val="25"/>
   </w:num>
-  <w:num w:numId="6">
-    <w:abstractNumId w:val="15"/>
-  </w:num>
-  <w:num w:numId="7">
+  <w:num w:numId="12">
     <w:abstractNumId w:val="29"/>
   </w:num>
-  <w:num w:numId="8">
-    <w:abstractNumId w:val="38"/>
-  </w:num>
-  <w:num w:numId="9">
-    <w:abstractNumId w:val="28"/>
-  </w:num>
-  <w:num w:numId="10">
-    <w:abstractNumId w:val="13"/>
-  </w:num>
-  <w:num w:numId="11">
-    <w:abstractNumId w:val="24"/>
-  </w:num>
-  <w:num w:numId="12">
-    <w:abstractNumId w:val="27"/>
-  </w:num>
   <w:num w:numId="13">
-    <w:abstractNumId w:val="42"/>
+    <w:abstractNumId w:val="45"/>
   </w:num>
   <w:num w:numId="14">
-    <w:abstractNumId w:val="6"/>
+    <w:abstractNumId w:val="7"/>
   </w:num>
   <w:num w:numId="15">
-    <w:abstractNumId w:val="21"/>
+    <w:abstractNumId w:val="22"/>
   </w:num>
   <w:num w:numId="16">
-    <w:abstractNumId w:val="31"/>
+    <w:abstractNumId w:val="34"/>
   </w:num>
   <w:num w:numId="17">
     <w:abstractNumId w:val="2"/>
   </w:num>
   <w:num w:numId="18">
-    <w:abstractNumId w:val="17"/>
+    <w:abstractNumId w:val="18"/>
   </w:num>
   <w:num w:numId="19">
-    <w:abstractNumId w:val="20"/>
+    <w:abstractNumId w:val="21"/>
   </w:num>
   <w:num w:numId="20">
-    <w:abstractNumId w:val="35"/>
+    <w:abstractNumId w:val="38"/>
   </w:num>
   <w:num w:numId="21">
-    <w:abstractNumId w:val="41"/>
+    <w:abstractNumId w:val="44"/>
   </w:num>
   <w:num w:numId="22">
-    <w:abstractNumId w:val="22"/>
+    <w:abstractNumId w:val="23"/>
   </w:num>
   <w:num w:numId="23">
-    <w:abstractNumId w:val="32"/>
+    <w:abstractNumId w:val="35"/>
   </w:num>
   <w:num w:numId="24">
     <w:abstractNumId w:val="4"/>
   </w:num>
   <w:num w:numId="25">
+    <w:abstractNumId w:val="46"/>
+  </w:num>
+  <w:num w:numId="26">
+    <w:abstractNumId w:val="27"/>
+  </w:num>
+  <w:num w:numId="27">
+    <w:abstractNumId w:val="48"/>
+  </w:num>
+  <w:num w:numId="28">
     <w:abstractNumId w:val="43"/>
   </w:num>
-  <w:num w:numId="26">
+  <w:num w:numId="29">
     <w:abstractNumId w:val="26"/>
   </w:num>
-  <w:num w:numId="27">
-    <w:abstractNumId w:val="45"/>
-  </w:num>
-  <w:num w:numId="28">
-    <w:abstractNumId w:val="40"/>
-  </w:num>
-  <w:num w:numId="29">
-    <w:abstractNumId w:val="25"/>
-  </w:num>
   <w:num w:numId="30">
-    <w:abstractNumId w:val="12"/>
+    <w:abstractNumId w:val="13"/>
   </w:num>
   <w:num w:numId="31">
     <w:abstractNumId w:val="5"/>
@@ -7581,49 +8771,58 @@
     <w:abstractNumId w:val="0"/>
   </w:num>
   <w:num w:numId="33">
-    <w:abstractNumId w:val="44"/>
+    <w:abstractNumId w:val="47"/>
   </w:num>
   <w:num w:numId="34">
-    <w:abstractNumId w:val="37"/>
+    <w:abstractNumId w:val="40"/>
   </w:num>
   <w:num w:numId="35">
-    <w:abstractNumId w:val="33"/>
+    <w:abstractNumId w:val="36"/>
   </w:num>
   <w:num w:numId="36">
-    <w:abstractNumId w:val="16"/>
+    <w:abstractNumId w:val="17"/>
   </w:num>
   <w:num w:numId="37">
-    <w:abstractNumId w:val="7"/>
+    <w:abstractNumId w:val="8"/>
   </w:num>
   <w:num w:numId="38">
-    <w:abstractNumId w:val="19"/>
+    <w:abstractNumId w:val="20"/>
   </w:num>
   <w:num w:numId="39">
-    <w:abstractNumId w:val="23"/>
+    <w:abstractNumId w:val="24"/>
   </w:num>
   <w:num w:numId="40">
-    <w:abstractNumId w:val="46"/>
+    <w:abstractNumId w:val="49"/>
   </w:num>
   <w:num w:numId="41">
-    <w:abstractNumId w:val="9"/>
+    <w:abstractNumId w:val="10"/>
   </w:num>
   <w:num w:numId="42">
     <w:abstractNumId w:val="1"/>
   </w:num>
   <w:num w:numId="43">
-    <w:abstractNumId w:val="10"/>
+    <w:abstractNumId w:val="11"/>
   </w:num>
   <w:num w:numId="44">
-    <w:abstractNumId w:val="8"/>
+    <w:abstractNumId w:val="9"/>
   </w:num>
   <w:num w:numId="45">
-    <w:abstractNumId w:val="34"/>
+    <w:abstractNumId w:val="37"/>
   </w:num>
   <w:num w:numId="46">
-    <w:abstractNumId w:val="18"/>
+    <w:abstractNumId w:val="19"/>
   </w:num>
   <w:num w:numId="47">
-    <w:abstractNumId w:val="39"/>
+    <w:abstractNumId w:val="42"/>
+  </w:num>
+  <w:num w:numId="48">
+    <w:abstractNumId w:val="32"/>
+  </w:num>
+  <w:num w:numId="49">
+    <w:abstractNumId w:val="28"/>
+  </w:num>
+  <w:num w:numId="50">
+    <w:abstractNumId w:val="6"/>
   </w:num>
 </w:numbering>
 </file>
@@ -8103,7 +9302,6 @@
   <w:style w:type="character" w:default="1" w:styleId="DefaultParagraphFont">
     <w:name w:val="Default Paragraph Font"/>
     <w:uiPriority w:val="1"/>
-    <w:semiHidden/>
     <w:unhideWhenUsed/>
   </w:style>
   <w:style w:type="table" w:default="1" w:styleId="TableNormal">

</xml_diff>